<commit_message>
agregando cosas en informe
</commit_message>
<xml_diff>
--- a/Casa/Informe.docx
+++ b/Casa/Informe.docx
@@ -3,12 +3,18 @@
 <w:document xmlns:wpc="http://schemas.microsoft.com/office/word/2010/wordprocessingCanvas" xmlns:cx="http://schemas.microsoft.com/office/drawing/2014/chartex" xmlns:cx1="http://schemas.microsoft.com/office/drawing/2015/9/8/chartex" xmlns:cx2="http://schemas.microsoft.com/office/drawing/2015/10/21/chartex" xmlns:cx3="http://schemas.microsoft.com/office/drawing/2016/5/9/chartex" xmlns:cx4="http://schemas.microsoft.com/office/drawing/2016/5/10/chartex" xmlns:cx5="http://schemas.microsoft.com/office/drawing/2016/5/11/chartex" xmlns:cx6="http://schemas.microsoft.com/office/drawing/2016/5/12/chartex" xmlns:cx7="http://schemas.microsoft.com/office/drawing/2016/5/13/chartex" xmlns:cx8="http://schemas.microsoft.com/office/drawing/2016/5/14/chartex" xmlns:mc="http://schemas.openxmlformats.org/markup-compatibility/2006" xmlns:aink="http://schemas.microsoft.com/office/drawing/2016/ink" xmlns:am3d="http://schemas.microsoft.com/office/drawing/2017/model3d" xmlns:o="urn:schemas-microsoft-com:office:office" xmlns:oel="http://schemas.microsoft.com/office/2019/extlst" xmlns:r="http://schemas.openxmlformats.org/officeDocument/2006/relationships" xmlns:m="http://schemas.openxmlformats.org/officeDocument/2006/math" xmlns:v="urn:schemas-microsoft-com:vml" xmlns:wp14="http://schemas.microsoft.com/office/word/2010/wordprocessingDrawing" xmlns:wp="http://schemas.openxmlformats.org/drawingml/2006/wordprocessingDrawing" xmlns:w10="urn:schemas-microsoft-com:office:word" xmlns:w="http://schemas.openxmlformats.org/wordprocessingml/2006/main" xmlns:w14="http://schemas.microsoft.com/office/word/2010/wordml" xmlns:w15="http://schemas.microsoft.com/office/word/2012/wordml" xmlns:w16cex="http://schemas.microsoft.com/office/word/2018/wordml/cex" xmlns:w16cid="http://schemas.microsoft.com/office/word/2016/wordml/cid" xmlns:w16="http://schemas.microsoft.com/office/word/2018/wordml" xmlns:w16sdtdh="http://schemas.microsoft.com/office/word/2020/wordml/sdtdatahash" xmlns:w16se="http://schemas.microsoft.com/office/word/2015/wordml/symex" xmlns:wpg="http://schemas.microsoft.com/office/word/2010/wordprocessingGroup" xmlns:wpi="http://schemas.microsoft.com/office/word/2010/wordprocessingInk" xmlns:wne="http://schemas.microsoft.com/office/word/2006/wordml" xmlns:wps="http://schemas.microsoft.com/office/word/2010/wordprocessingShape" mc:Ignorable="w14 w15 w16se w16cid w16 w16cex w16sdtdh wp14">
   <w:body>
     <w:p>
-      <w:r>
-        <w:rPr>
+      <w:pPr>
+        <w:rPr>
+          <w:rFonts w:ascii="Arial" w:hAnsi="Arial" w:cs="Arial"/>
+        </w:rPr>
+      </w:pPr>
+      <w:r>
+        <w:rPr>
+          <w:rFonts w:ascii="Arial" w:hAnsi="Arial" w:cs="Arial"/>
           <w:noProof/>
         </w:rPr>
         <w:drawing>
-          <wp:inline distT="0" distB="0" distL="0" distR="0" wp14:anchorId="0BB2C538" wp14:editId="7BBB2FAE">
+          <wp:inline distT="0" distB="0" distL="0" distR="0" wp14:anchorId="0BB2C538" wp14:editId="7F7FAD24">
             <wp:extent cx="5400675" cy="7639050"/>
             <wp:effectExtent l="0" t="0" r="9525" b="0"/>
             <wp:docPr id="1310213237" name="Imagen 1"/>
@@ -25,7 +31,7 @@
                     </pic:cNvPicPr>
                   </pic:nvPicPr>
                   <pic:blipFill>
-                    <a:blip r:embed="rId6" cstate="print">
+                    <a:blip r:embed="rId8" cstate="print">
                       <a:extLst>
                         <a:ext uri="{28A0092B-C50C-407E-A947-70E740481C1C}">
                           <a14:useLocalDpi xmlns:a14="http://schemas.microsoft.com/office/drawing/2010/main" val="0"/>
@@ -57,14 +63,39 @@
         </w:drawing>
       </w:r>
     </w:p>
-    <w:p/>
-    <w:p/>
-    <w:p/>
-    <w:p/>
+    <w:p>
+      <w:pPr>
+        <w:rPr>
+          <w:rFonts w:ascii="Arial" w:hAnsi="Arial" w:cs="Arial"/>
+        </w:rPr>
+      </w:pPr>
+    </w:p>
+    <w:p>
+      <w:pPr>
+        <w:rPr>
+          <w:rFonts w:ascii="Arial" w:hAnsi="Arial" w:cs="Arial"/>
+        </w:rPr>
+      </w:pPr>
+    </w:p>
+    <w:p>
+      <w:pPr>
+        <w:rPr>
+          <w:rFonts w:ascii="Arial" w:hAnsi="Arial" w:cs="Arial"/>
+        </w:rPr>
+      </w:pPr>
+    </w:p>
+    <w:p>
+      <w:pPr>
+        <w:rPr>
+          <w:rFonts w:ascii="Arial" w:hAnsi="Arial" w:cs="Arial"/>
+        </w:rPr>
+      </w:pPr>
+    </w:p>
     <w:p>
       <w:pPr>
         <w:pStyle w:val="Ttulo1"/>
         <w:rPr>
+          <w:rFonts w:ascii="Arial" w:hAnsi="Arial" w:cs="Arial"/>
           <w:b/>
           <w:bCs/>
           <w:color w:val="auto"/>
@@ -72,9 +103,10 @@
           <w:szCs w:val="40"/>
         </w:rPr>
       </w:pPr>
-      <w:bookmarkStart w:id="0" w:name="_Toc146116829"/>
-      <w:r>
-        <w:rPr>
+      <w:bookmarkStart w:id="0" w:name="_Toc146127310"/>
+      <w:r>
+        <w:rPr>
+          <w:rFonts w:ascii="Arial" w:hAnsi="Arial" w:cs="Arial"/>
           <w:b/>
           <w:bCs/>
           <w:color w:val="auto"/>
@@ -87,17 +119,28 @@
       <w:bookmarkEnd w:id="0"/>
     </w:p>
     <w:p>
-      <w:r>
+      <w:pPr>
+        <w:rPr>
+          <w:rFonts w:ascii="Arial" w:hAnsi="Arial" w:cs="Arial"/>
+        </w:rPr>
+      </w:pPr>
+      <w:r>
+        <w:rPr>
+          <w:rFonts w:ascii="Arial" w:hAnsi="Arial" w:cs="Arial"/>
+        </w:rPr>
         <w:t>En el programa desarrollado en C#, se busca gestionar las propiedades de una casa mediante la aplicación de los principios de la Programación Orientada a Objetos (POO). El núcleo de la estructura del programa se basa en la creación de una clase denominada "Casa," que actúa como una entidad encapsuladora de las características esenciales de la vivienda, tales como su ancho, largo, alto y color. Esto permite una representación modular y escalable de las distintas habitaciones presentes en la casa, como el baño, la cocina y el dormitorio, siguiendo así los principios de abstracción y encapsulamiento de la POO.</w:t>
       </w:r>
       <w:r>
+        <w:rPr>
+          <w:rFonts w:ascii="Arial" w:hAnsi="Arial" w:cs="Arial"/>
+        </w:rPr>
         <w:br w:type="page"/>
       </w:r>
     </w:p>
     <w:sdt>
       <w:sdtPr>
         <w:rPr>
-          <w:rFonts w:asciiTheme="minorHAnsi" w:eastAsiaTheme="minorHAnsi" w:hAnsiTheme="minorHAnsi" w:cstheme="minorBidi"/>
+          <w:rFonts w:ascii="Arial" w:eastAsiaTheme="minorHAnsi" w:hAnsi="Arial" w:cs="Arial"/>
           <w:color w:val="auto"/>
           <w:kern w:val="2"/>
           <w:sz w:val="22"/>
@@ -121,9 +164,17 @@
         <w:p>
           <w:pPr>
             <w:pStyle w:val="TtuloTDC"/>
+            <w:rPr>
+              <w:rFonts w:ascii="Arial" w:hAnsi="Arial" w:cs="Arial"/>
+              <w:color w:val="auto"/>
+            </w:rPr>
           </w:pPr>
           <w:r>
-            <w:t>Contenido</w:t>
+            <w:rPr>
+              <w:rFonts w:ascii="Arial" w:hAnsi="Arial" w:cs="Arial"/>
+              <w:color w:val="auto"/>
+            </w:rPr>
+            <w:t>Índice</w:t>
           </w:r>
         </w:p>
         <w:p>
@@ -133,24 +184,34 @@
               <w:tab w:val="right" w:leader="dot" w:pos="8494"/>
             </w:tabs>
             <w:rPr>
-              <w:rFonts w:eastAsiaTheme="minorEastAsia"/>
+              <w:rFonts w:ascii="Arial" w:eastAsiaTheme="minorEastAsia" w:hAnsi="Arial" w:cs="Arial"/>
               <w:noProof/>
               <w:lang w:eastAsia="es-ES"/>
             </w:rPr>
           </w:pPr>
           <w:r>
+            <w:rPr>
+              <w:rFonts w:ascii="Arial" w:hAnsi="Arial" w:cs="Arial"/>
+            </w:rPr>
             <w:fldChar w:fldCharType="begin"/>
           </w:r>
           <w:r>
+            <w:rPr>
+              <w:rFonts w:ascii="Arial" w:hAnsi="Arial" w:cs="Arial"/>
+            </w:rPr>
             <w:instrText xml:space="preserve"> TOC \o "1-3" \h \z \u </w:instrText>
           </w:r>
           <w:r>
+            <w:rPr>
+              <w:rFonts w:ascii="Arial" w:hAnsi="Arial" w:cs="Arial"/>
+            </w:rPr>
             <w:fldChar w:fldCharType="separate"/>
           </w:r>
-          <w:hyperlink w:anchor="_Toc146116829" w:history="1">
+          <w:hyperlink w:anchor="_Toc146127310" w:history="1">
             <w:r>
               <w:rPr>
                 <w:rStyle w:val="Hipervnculo"/>
+                <w:rFonts w:ascii="Arial" w:hAnsi="Arial" w:cs="Arial"/>
                 <w:b/>
                 <w:bCs/>
                 <w:noProof/>
@@ -159,6 +220,7 @@
             </w:r>
             <w:r>
               <w:rPr>
+                <w:rFonts w:ascii="Arial" w:hAnsi="Arial" w:cs="Arial"/>
                 <w:noProof/>
                 <w:webHidden/>
               </w:rPr>
@@ -166,6 +228,7 @@
             </w:r>
             <w:r>
               <w:rPr>
+                <w:rFonts w:ascii="Arial" w:hAnsi="Arial" w:cs="Arial"/>
                 <w:noProof/>
                 <w:webHidden/>
               </w:rPr>
@@ -173,19 +236,22 @@
             </w:r>
             <w:r>
               <w:rPr>
-                <w:noProof/>
-                <w:webHidden/>
-              </w:rPr>
-              <w:instrText xml:space="preserve"> PAGEREF _Toc146116829 \h </w:instrText>
-            </w:r>
-            <w:r>
-              <w:rPr>
-                <w:noProof/>
-                <w:webHidden/>
-              </w:rPr>
-            </w:r>
-            <w:r>
-              <w:rPr>
+                <w:rFonts w:ascii="Arial" w:hAnsi="Arial" w:cs="Arial"/>
+                <w:noProof/>
+                <w:webHidden/>
+              </w:rPr>
+              <w:instrText xml:space="preserve"> PAGEREF _Toc146127310 \h </w:instrText>
+            </w:r>
+            <w:r>
+              <w:rPr>
+                <w:rFonts w:ascii="Arial" w:hAnsi="Arial" w:cs="Arial"/>
+                <w:noProof/>
+                <w:webHidden/>
+              </w:rPr>
+            </w:r>
+            <w:r>
+              <w:rPr>
+                <w:rFonts w:ascii="Arial" w:hAnsi="Arial" w:cs="Arial"/>
                 <w:noProof/>
                 <w:webHidden/>
               </w:rPr>
@@ -193,6 +259,7 @@
             </w:r>
             <w:r>
               <w:rPr>
+                <w:rFonts w:ascii="Arial" w:hAnsi="Arial" w:cs="Arial"/>
                 <w:noProof/>
                 <w:webHidden/>
               </w:rPr>
@@ -200,6 +267,7 @@
             </w:r>
             <w:r>
               <w:rPr>
+                <w:rFonts w:ascii="Arial" w:hAnsi="Arial" w:cs="Arial"/>
                 <w:noProof/>
                 <w:webHidden/>
               </w:rPr>
@@ -215,15 +283,16 @@
               <w:tab w:val="right" w:leader="dot" w:pos="8494"/>
             </w:tabs>
             <w:rPr>
-              <w:rFonts w:eastAsiaTheme="minorEastAsia"/>
+              <w:rFonts w:ascii="Arial" w:eastAsiaTheme="minorEastAsia" w:hAnsi="Arial" w:cs="Arial"/>
               <w:noProof/>
               <w:lang w:eastAsia="es-ES"/>
             </w:rPr>
           </w:pPr>
-          <w:hyperlink w:anchor="_Toc146116830" w:history="1">
+          <w:hyperlink w:anchor="_Toc146127311" w:history="1">
             <w:r>
               <w:rPr>
                 <w:rStyle w:val="Hipervnculo"/>
+                <w:rFonts w:ascii="Arial" w:hAnsi="Arial" w:cs="Arial"/>
                 <w:b/>
                 <w:bCs/>
                 <w:noProof/>
@@ -232,7 +301,7 @@
             </w:r>
             <w:r>
               <w:rPr>
-                <w:rFonts w:eastAsiaTheme="minorEastAsia"/>
+                <w:rFonts w:ascii="Arial" w:eastAsiaTheme="minorEastAsia" w:hAnsi="Arial" w:cs="Arial"/>
                 <w:noProof/>
                 <w:lang w:eastAsia="es-ES"/>
               </w:rPr>
@@ -241,6 +310,7 @@
             <w:r>
               <w:rPr>
                 <w:rStyle w:val="Hipervnculo"/>
+                <w:rFonts w:ascii="Arial" w:hAnsi="Arial" w:cs="Arial"/>
                 <w:b/>
                 <w:bCs/>
                 <w:noProof/>
@@ -249,6 +319,7 @@
             </w:r>
             <w:r>
               <w:rPr>
+                <w:rFonts w:ascii="Arial" w:hAnsi="Arial" w:cs="Arial"/>
                 <w:noProof/>
                 <w:webHidden/>
               </w:rPr>
@@ -256,6 +327,7 @@
             </w:r>
             <w:r>
               <w:rPr>
+                <w:rFonts w:ascii="Arial" w:hAnsi="Arial" w:cs="Arial"/>
                 <w:noProof/>
                 <w:webHidden/>
               </w:rPr>
@@ -263,19 +335,22 @@
             </w:r>
             <w:r>
               <w:rPr>
-                <w:noProof/>
-                <w:webHidden/>
-              </w:rPr>
-              <w:instrText xml:space="preserve"> PAGEREF _Toc146116830 \h </w:instrText>
-            </w:r>
-            <w:r>
-              <w:rPr>
-                <w:noProof/>
-                <w:webHidden/>
-              </w:rPr>
-            </w:r>
-            <w:r>
-              <w:rPr>
+                <w:rFonts w:ascii="Arial" w:hAnsi="Arial" w:cs="Arial"/>
+                <w:noProof/>
+                <w:webHidden/>
+              </w:rPr>
+              <w:instrText xml:space="preserve"> PAGEREF _Toc146127311 \h </w:instrText>
+            </w:r>
+            <w:r>
+              <w:rPr>
+                <w:rFonts w:ascii="Arial" w:hAnsi="Arial" w:cs="Arial"/>
+                <w:noProof/>
+                <w:webHidden/>
+              </w:rPr>
+            </w:r>
+            <w:r>
+              <w:rPr>
+                <w:rFonts w:ascii="Arial" w:hAnsi="Arial" w:cs="Arial"/>
                 <w:noProof/>
                 <w:webHidden/>
               </w:rPr>
@@ -283,6 +358,7 @@
             </w:r>
             <w:r>
               <w:rPr>
+                <w:rFonts w:ascii="Arial" w:hAnsi="Arial" w:cs="Arial"/>
                 <w:noProof/>
                 <w:webHidden/>
               </w:rPr>
@@ -290,6 +366,7 @@
             </w:r>
             <w:r>
               <w:rPr>
+                <w:rFonts w:ascii="Arial" w:hAnsi="Arial" w:cs="Arial"/>
                 <w:noProof/>
                 <w:webHidden/>
               </w:rPr>
@@ -304,21 +381,23 @@
               <w:tab w:val="right" w:leader="dot" w:pos="8494"/>
             </w:tabs>
             <w:rPr>
-              <w:rFonts w:eastAsiaTheme="minorEastAsia"/>
+              <w:rFonts w:ascii="Arial" w:eastAsiaTheme="minorEastAsia" w:hAnsi="Arial" w:cs="Arial"/>
               <w:noProof/>
               <w:lang w:eastAsia="es-ES"/>
             </w:rPr>
           </w:pPr>
-          <w:hyperlink w:anchor="_Toc146116831" w:history="1">
+          <w:hyperlink w:anchor="_Toc146127312" w:history="1">
             <w:r>
               <w:rPr>
                 <w:rStyle w:val="Hipervnculo"/>
+                <w:rFonts w:ascii="Arial" w:hAnsi="Arial" w:cs="Arial"/>
                 <w:noProof/>
               </w:rPr>
               <w:t>1.1. Lenguaje C#</w:t>
             </w:r>
             <w:r>
               <w:rPr>
+                <w:rFonts w:ascii="Arial" w:hAnsi="Arial" w:cs="Arial"/>
                 <w:noProof/>
                 <w:webHidden/>
               </w:rPr>
@@ -326,6 +405,7 @@
             </w:r>
             <w:r>
               <w:rPr>
+                <w:rFonts w:ascii="Arial" w:hAnsi="Arial" w:cs="Arial"/>
                 <w:noProof/>
                 <w:webHidden/>
               </w:rPr>
@@ -333,19 +413,22 @@
             </w:r>
             <w:r>
               <w:rPr>
-                <w:noProof/>
-                <w:webHidden/>
-              </w:rPr>
-              <w:instrText xml:space="preserve"> PAGEREF _Toc146116831 \h </w:instrText>
-            </w:r>
-            <w:r>
-              <w:rPr>
-                <w:noProof/>
-                <w:webHidden/>
-              </w:rPr>
-            </w:r>
-            <w:r>
-              <w:rPr>
+                <w:rFonts w:ascii="Arial" w:hAnsi="Arial" w:cs="Arial"/>
+                <w:noProof/>
+                <w:webHidden/>
+              </w:rPr>
+              <w:instrText xml:space="preserve"> PAGEREF _Toc146127312 \h </w:instrText>
+            </w:r>
+            <w:r>
+              <w:rPr>
+                <w:rFonts w:ascii="Arial" w:hAnsi="Arial" w:cs="Arial"/>
+                <w:noProof/>
+                <w:webHidden/>
+              </w:rPr>
+            </w:r>
+            <w:r>
+              <w:rPr>
+                <w:rFonts w:ascii="Arial" w:hAnsi="Arial" w:cs="Arial"/>
                 <w:noProof/>
                 <w:webHidden/>
               </w:rPr>
@@ -353,6 +436,7 @@
             </w:r>
             <w:r>
               <w:rPr>
+                <w:rFonts w:ascii="Arial" w:hAnsi="Arial" w:cs="Arial"/>
                 <w:noProof/>
                 <w:webHidden/>
               </w:rPr>
@@ -360,6 +444,7 @@
             </w:r>
             <w:r>
               <w:rPr>
+                <w:rFonts w:ascii="Arial" w:hAnsi="Arial" w:cs="Arial"/>
                 <w:noProof/>
                 <w:webHidden/>
               </w:rPr>
@@ -375,22 +460,23 @@
               <w:tab w:val="right" w:leader="dot" w:pos="8494"/>
             </w:tabs>
             <w:rPr>
-              <w:rFonts w:eastAsiaTheme="minorEastAsia"/>
+              <w:rFonts w:ascii="Arial" w:eastAsiaTheme="minorEastAsia" w:hAnsi="Arial" w:cs="Arial"/>
               <w:noProof/>
               <w:lang w:eastAsia="es-ES"/>
             </w:rPr>
           </w:pPr>
-          <w:hyperlink w:anchor="_Toc146116832" w:history="1">
+          <w:hyperlink w:anchor="_Toc146127313" w:history="1">
             <w:r>
               <w:rPr>
                 <w:rStyle w:val="Hipervnculo"/>
+                <w:rFonts w:ascii="Arial" w:hAnsi="Arial" w:cs="Arial"/>
                 <w:noProof/>
               </w:rPr>
               <w:t>1.2.</w:t>
             </w:r>
             <w:r>
               <w:rPr>
-                <w:rFonts w:eastAsiaTheme="minorEastAsia"/>
+                <w:rFonts w:ascii="Arial" w:eastAsiaTheme="minorEastAsia" w:hAnsi="Arial" w:cs="Arial"/>
                 <w:noProof/>
                 <w:lang w:eastAsia="es-ES"/>
               </w:rPr>
@@ -399,12 +485,14 @@
             <w:r>
               <w:rPr>
                 <w:rStyle w:val="Hipervnculo"/>
+                <w:rFonts w:ascii="Arial" w:hAnsi="Arial" w:cs="Arial"/>
                 <w:noProof/>
               </w:rPr>
               <w:t>Programación Orientado a Objetos (POO)</w:t>
             </w:r>
             <w:r>
               <w:rPr>
+                <w:rFonts w:ascii="Arial" w:hAnsi="Arial" w:cs="Arial"/>
                 <w:noProof/>
                 <w:webHidden/>
               </w:rPr>
@@ -412,6 +500,7 @@
             </w:r>
             <w:r>
               <w:rPr>
+                <w:rFonts w:ascii="Arial" w:hAnsi="Arial" w:cs="Arial"/>
                 <w:noProof/>
                 <w:webHidden/>
               </w:rPr>
@@ -419,19 +508,22 @@
             </w:r>
             <w:r>
               <w:rPr>
-                <w:noProof/>
-                <w:webHidden/>
-              </w:rPr>
-              <w:instrText xml:space="preserve"> PAGEREF _Toc146116832 \h </w:instrText>
-            </w:r>
-            <w:r>
-              <w:rPr>
-                <w:noProof/>
-                <w:webHidden/>
-              </w:rPr>
-            </w:r>
-            <w:r>
-              <w:rPr>
+                <w:rFonts w:ascii="Arial" w:hAnsi="Arial" w:cs="Arial"/>
+                <w:noProof/>
+                <w:webHidden/>
+              </w:rPr>
+              <w:instrText xml:space="preserve"> PAGEREF _Toc146127313 \h </w:instrText>
+            </w:r>
+            <w:r>
+              <w:rPr>
+                <w:rFonts w:ascii="Arial" w:hAnsi="Arial" w:cs="Arial"/>
+                <w:noProof/>
+                <w:webHidden/>
+              </w:rPr>
+            </w:r>
+            <w:r>
+              <w:rPr>
+                <w:rFonts w:ascii="Arial" w:hAnsi="Arial" w:cs="Arial"/>
                 <w:noProof/>
                 <w:webHidden/>
               </w:rPr>
@@ -439,6 +531,7 @@
             </w:r>
             <w:r>
               <w:rPr>
+                <w:rFonts w:ascii="Arial" w:hAnsi="Arial" w:cs="Arial"/>
                 <w:noProof/>
                 <w:webHidden/>
               </w:rPr>
@@ -446,6 +539,7 @@
             </w:r>
             <w:r>
               <w:rPr>
+                <w:rFonts w:ascii="Arial" w:hAnsi="Arial" w:cs="Arial"/>
                 <w:noProof/>
                 <w:webHidden/>
               </w:rPr>
@@ -461,24 +555,25 @@
               <w:tab w:val="right" w:leader="dot" w:pos="8494"/>
             </w:tabs>
             <w:rPr>
-              <w:rFonts w:eastAsiaTheme="minorEastAsia"/>
+              <w:rFonts w:ascii="Arial" w:eastAsiaTheme="minorEastAsia" w:hAnsi="Arial" w:cs="Arial"/>
               <w:noProof/>
               <w:lang w:eastAsia="es-ES"/>
             </w:rPr>
           </w:pPr>
-          <w:hyperlink w:anchor="_Toc146116833" w:history="1">
+          <w:hyperlink w:anchor="_Toc146127314" w:history="1">
             <w:r>
               <w:rPr>
                 <w:rStyle w:val="Hipervnculo"/>
+                <w:rFonts w:ascii="Arial" w:hAnsi="Arial" w:cs="Arial"/>
                 <w:b/>
                 <w:bCs/>
                 <w:noProof/>
               </w:rPr>
-              <w:t>3.</w:t>
-            </w:r>
-            <w:r>
-              <w:rPr>
-                <w:rFonts w:eastAsiaTheme="minorEastAsia"/>
+              <w:t>2.</w:t>
+            </w:r>
+            <w:r>
+              <w:rPr>
+                <w:rFonts w:ascii="Arial" w:eastAsiaTheme="minorEastAsia" w:hAnsi="Arial" w:cs="Arial"/>
                 <w:noProof/>
                 <w:lang w:eastAsia="es-ES"/>
               </w:rPr>
@@ -487,6 +582,7 @@
             <w:r>
               <w:rPr>
                 <w:rStyle w:val="Hipervnculo"/>
+                <w:rFonts w:ascii="Arial" w:hAnsi="Arial" w:cs="Arial"/>
                 <w:b/>
                 <w:bCs/>
                 <w:noProof/>
@@ -495,6 +591,7 @@
             </w:r>
             <w:r>
               <w:rPr>
+                <w:rFonts w:ascii="Arial" w:hAnsi="Arial" w:cs="Arial"/>
                 <w:noProof/>
                 <w:webHidden/>
               </w:rPr>
@@ -502,6 +599,7 @@
             </w:r>
             <w:r>
               <w:rPr>
+                <w:rFonts w:ascii="Arial" w:hAnsi="Arial" w:cs="Arial"/>
                 <w:noProof/>
                 <w:webHidden/>
               </w:rPr>
@@ -509,19 +607,22 @@
             </w:r>
             <w:r>
               <w:rPr>
-                <w:noProof/>
-                <w:webHidden/>
-              </w:rPr>
-              <w:instrText xml:space="preserve"> PAGEREF _Toc146116833 \h </w:instrText>
-            </w:r>
-            <w:r>
-              <w:rPr>
-                <w:noProof/>
-                <w:webHidden/>
-              </w:rPr>
-            </w:r>
-            <w:r>
-              <w:rPr>
+                <w:rFonts w:ascii="Arial" w:hAnsi="Arial" w:cs="Arial"/>
+                <w:noProof/>
+                <w:webHidden/>
+              </w:rPr>
+              <w:instrText xml:space="preserve"> PAGEREF _Toc146127314 \h </w:instrText>
+            </w:r>
+            <w:r>
+              <w:rPr>
+                <w:rFonts w:ascii="Arial" w:hAnsi="Arial" w:cs="Arial"/>
+                <w:noProof/>
+                <w:webHidden/>
+              </w:rPr>
+            </w:r>
+            <w:r>
+              <w:rPr>
+                <w:rFonts w:ascii="Arial" w:hAnsi="Arial" w:cs="Arial"/>
                 <w:noProof/>
                 <w:webHidden/>
               </w:rPr>
@@ -529,6 +630,7 @@
             </w:r>
             <w:r>
               <w:rPr>
+                <w:rFonts w:ascii="Arial" w:hAnsi="Arial" w:cs="Arial"/>
                 <w:noProof/>
                 <w:webHidden/>
               </w:rPr>
@@ -536,6 +638,85 @@
             </w:r>
             <w:r>
               <w:rPr>
+                <w:rFonts w:ascii="Arial" w:hAnsi="Arial" w:cs="Arial"/>
+                <w:noProof/>
+                <w:webHidden/>
+              </w:rPr>
+              <w:fldChar w:fldCharType="end"/>
+            </w:r>
+          </w:hyperlink>
+        </w:p>
+        <w:p>
+          <w:pPr>
+            <w:pStyle w:val="TDC2"/>
+            <w:tabs>
+              <w:tab w:val="right" w:leader="dot" w:pos="8494"/>
+            </w:tabs>
+            <w:rPr>
+              <w:rFonts w:ascii="Arial" w:eastAsiaTheme="minorEastAsia" w:hAnsi="Arial" w:cs="Arial"/>
+              <w:noProof/>
+              <w:lang w:eastAsia="es-ES"/>
+            </w:rPr>
+          </w:pPr>
+          <w:hyperlink w:anchor="_Toc146127315" w:history="1">
+            <w:r>
+              <w:rPr>
+                <w:rStyle w:val="Hipervnculo"/>
+                <w:rFonts w:ascii="Arial" w:hAnsi="Arial" w:cs="Arial"/>
+                <w:noProof/>
+              </w:rPr>
+              <w:t>2.1. Menú</w:t>
+            </w:r>
+            <w:r>
+              <w:rPr>
+                <w:rFonts w:ascii="Arial" w:hAnsi="Arial" w:cs="Arial"/>
+                <w:noProof/>
+                <w:webHidden/>
+              </w:rPr>
+              <w:tab/>
+            </w:r>
+            <w:r>
+              <w:rPr>
+                <w:rFonts w:ascii="Arial" w:hAnsi="Arial" w:cs="Arial"/>
+                <w:noProof/>
+                <w:webHidden/>
+              </w:rPr>
+              <w:fldChar w:fldCharType="begin"/>
+            </w:r>
+            <w:r>
+              <w:rPr>
+                <w:rFonts w:ascii="Arial" w:hAnsi="Arial" w:cs="Arial"/>
+                <w:noProof/>
+                <w:webHidden/>
+              </w:rPr>
+              <w:instrText xml:space="preserve"> PAGEREF _Toc146127315 \h </w:instrText>
+            </w:r>
+            <w:r>
+              <w:rPr>
+                <w:rFonts w:ascii="Arial" w:hAnsi="Arial" w:cs="Arial"/>
+                <w:noProof/>
+                <w:webHidden/>
+              </w:rPr>
+            </w:r>
+            <w:r>
+              <w:rPr>
+                <w:rFonts w:ascii="Arial" w:hAnsi="Arial" w:cs="Arial"/>
+                <w:noProof/>
+                <w:webHidden/>
+              </w:rPr>
+              <w:fldChar w:fldCharType="separate"/>
+            </w:r>
+            <w:r>
+              <w:rPr>
+                <w:rFonts w:ascii="Arial" w:hAnsi="Arial" w:cs="Arial"/>
+                <w:noProof/>
+                <w:webHidden/>
+              </w:rPr>
+              <w:t>5</w:t>
+            </w:r>
+            <w:r>
+              <w:rPr>
+                <w:rFonts w:ascii="Arial" w:hAnsi="Arial" w:cs="Arial"/>
                 <w:noProof/>
                 <w:webHidden/>
               </w:rPr>
@@ -550,21 +731,25 @@
               <w:tab w:val="right" w:leader="dot" w:pos="8494"/>
             </w:tabs>
             <w:rPr>
-              <w:rFonts w:eastAsiaTheme="minorEastAsia"/>
+              <w:rFonts w:ascii="Arial" w:eastAsiaTheme="minorEastAsia" w:hAnsi="Arial" w:cs="Arial"/>
               <w:noProof/>
               <w:lang w:eastAsia="es-ES"/>
             </w:rPr>
           </w:pPr>
-          <w:hyperlink w:anchor="_Toc146116834" w:history="1">
+          <w:hyperlink w:anchor="_Toc146127316" w:history="1">
             <w:r>
               <w:rPr>
                 <w:rStyle w:val="Hipervnculo"/>
-                <w:noProof/>
-              </w:rPr>
-              <w:t>Referencias</w:t>
-            </w:r>
-            <w:r>
-              <w:rPr>
+                <w:rFonts w:ascii="Arial" w:hAnsi="Arial" w:cs="Arial"/>
+                <w:b/>
+                <w:bCs/>
+                <w:noProof/>
+              </w:rPr>
+              <w:t>3. Referencias</w:t>
+            </w:r>
+            <w:r>
+              <w:rPr>
+                <w:rFonts w:ascii="Arial" w:hAnsi="Arial" w:cs="Arial"/>
                 <w:noProof/>
                 <w:webHidden/>
               </w:rPr>
@@ -572,6 +757,7 @@
             </w:r>
             <w:r>
               <w:rPr>
+                <w:rFonts w:ascii="Arial" w:hAnsi="Arial" w:cs="Arial"/>
                 <w:noProof/>
                 <w:webHidden/>
               </w:rPr>
@@ -579,19 +765,22 @@
             </w:r>
             <w:r>
               <w:rPr>
-                <w:noProof/>
-                <w:webHidden/>
-              </w:rPr>
-              <w:instrText xml:space="preserve"> PAGEREF _Toc146116834 \h </w:instrText>
-            </w:r>
-            <w:r>
-              <w:rPr>
-                <w:noProof/>
-                <w:webHidden/>
-              </w:rPr>
-            </w:r>
-            <w:r>
-              <w:rPr>
+                <w:rFonts w:ascii="Arial" w:hAnsi="Arial" w:cs="Arial"/>
+                <w:noProof/>
+                <w:webHidden/>
+              </w:rPr>
+              <w:instrText xml:space="preserve"> PAGEREF _Toc146127316 \h </w:instrText>
+            </w:r>
+            <w:r>
+              <w:rPr>
+                <w:rFonts w:ascii="Arial" w:hAnsi="Arial" w:cs="Arial"/>
+                <w:noProof/>
+                <w:webHidden/>
+              </w:rPr>
+            </w:r>
+            <w:r>
+              <w:rPr>
+                <w:rFonts w:ascii="Arial" w:hAnsi="Arial" w:cs="Arial"/>
                 <w:noProof/>
                 <w:webHidden/>
               </w:rPr>
@@ -599,6 +788,7 @@
             </w:r>
             <w:r>
               <w:rPr>
+                <w:rFonts w:ascii="Arial" w:hAnsi="Arial" w:cs="Arial"/>
                 <w:noProof/>
                 <w:webHidden/>
               </w:rPr>
@@ -606,6 +796,7 @@
             </w:r>
             <w:r>
               <w:rPr>
+                <w:rFonts w:ascii="Arial" w:hAnsi="Arial" w:cs="Arial"/>
                 <w:noProof/>
                 <w:webHidden/>
               </w:rPr>
@@ -614,8 +805,14 @@
           </w:hyperlink>
         </w:p>
         <w:p>
+          <w:pPr>
+            <w:rPr>
+              <w:rFonts w:ascii="Arial" w:hAnsi="Arial" w:cs="Arial"/>
+            </w:rPr>
+          </w:pPr>
           <w:r>
             <w:rPr>
+              <w:rFonts w:ascii="Arial" w:hAnsi="Arial" w:cs="Arial"/>
               <w:b/>
               <w:bCs/>
             </w:rPr>
@@ -624,9 +821,23 @@
         </w:p>
       </w:sdtContent>
     </w:sdt>
-    <w:p/>
-    <w:p>
-      <w:r>
+    <w:p>
+      <w:pPr>
+        <w:rPr>
+          <w:rFonts w:ascii="Arial" w:hAnsi="Arial" w:cs="Arial"/>
+        </w:rPr>
+      </w:pPr>
+    </w:p>
+    <w:p>
+      <w:pPr>
+        <w:rPr>
+          <w:rFonts w:ascii="Arial" w:hAnsi="Arial" w:cs="Arial"/>
+        </w:rPr>
+      </w:pPr>
+      <w:r>
+        <w:rPr>
+          <w:rFonts w:ascii="Arial" w:hAnsi="Arial" w:cs="Arial"/>
+        </w:rPr>
         <w:br w:type="page"/>
       </w:r>
     </w:p>
@@ -638,6 +849,7 @@
           <w:numId w:val="1"/>
         </w:numPr>
         <w:rPr>
+          <w:rFonts w:ascii="Arial" w:hAnsi="Arial" w:cs="Arial"/>
           <w:b/>
           <w:bCs/>
           <w:color w:val="auto"/>
@@ -645,9 +857,10 @@
           <w:szCs w:val="40"/>
         </w:rPr>
       </w:pPr>
-      <w:bookmarkStart w:id="1" w:name="_Toc146116830"/>
-      <w:r>
-        <w:rPr>
+      <w:bookmarkStart w:id="1" w:name="_Toc146127311"/>
+      <w:r>
+        <w:rPr>
+          <w:rFonts w:ascii="Arial" w:hAnsi="Arial" w:cs="Arial"/>
           <w:b/>
           <w:bCs/>
           <w:color w:val="auto"/>
@@ -663,12 +876,14 @@
       <w:pPr>
         <w:pStyle w:val="Ttulo2"/>
         <w:rPr>
+          <w:rFonts w:ascii="Arial" w:hAnsi="Arial" w:cs="Arial"/>
           <w:color w:val="auto"/>
         </w:rPr>
       </w:pPr>
-      <w:bookmarkStart w:id="2" w:name="_Toc146116831"/>
-      <w:r>
-        <w:rPr>
+      <w:bookmarkStart w:id="2" w:name="_Toc146127312"/>
+      <w:r>
+        <w:rPr>
+          <w:rFonts w:ascii="Arial" w:hAnsi="Arial" w:cs="Arial"/>
           <w:color w:val="auto"/>
         </w:rPr>
         <w:t>1.1. Lenguaje C#</w:t>
@@ -680,29 +895,16 @@
         <w:pStyle w:val="NormalWeb"/>
         <w:spacing w:before="0" w:beforeAutospacing="0" w:after="0" w:afterAutospacing="0"/>
         <w:jc w:val="both"/>
+        <w:rPr>
+          <w:rFonts w:ascii="Arial" w:hAnsi="Arial" w:cs="Arial"/>
+        </w:rPr>
       </w:pPr>
       <w:r>
         <w:rPr>
           <w:rFonts w:ascii="Arial" w:hAnsi="Arial" w:cs="Arial"/>
           <w:color w:val="000000"/>
         </w:rPr>
-        <w:t xml:space="preserve">C# (pronunciado "C </w:t>
-      </w:r>
-      <w:proofErr w:type="spellStart"/>
-      <w:r>
-        <w:rPr>
-          <w:rFonts w:ascii="Arial" w:hAnsi="Arial" w:cs="Arial"/>
-          <w:color w:val="000000"/>
-        </w:rPr>
-        <w:t>sharp</w:t>
-      </w:r>
-      <w:proofErr w:type="spellEnd"/>
-      <w:r>
-        <w:rPr>
-          <w:rFonts w:ascii="Arial" w:hAnsi="Arial" w:cs="Arial"/>
-          <w:color w:val="000000"/>
-        </w:rPr>
-        <w:t>") es un lenguaje de programación de propósito general desarrollado por Microsoft. Fue creado a principios de la década de 2000 y se ha convertido en uno de los lenguajes de programación más populares y ampliamente utilizados en el mundo del desarrollo de software. C# Es conocido por su sintaxis limpia y estructurada, lo que lo hace relativamente fácil de aprender y leer. Este lenguaje se utiliza principalmente para desarrollar aplicaciones de escritorio, aplicaciones web y aplicaciones móviles en el entorno de desarrollo de Microsoft, incluyendo el uso de la plataforma .NET. Una de las características distintivas de C# Es su capacidad de programación orientada a objetos, que permite a los desarrolladores crear software modular y escalable. También ofrece soporte para la programación asincrónica, lo que facilita la creación de aplicaciones que pueden manejar múltiples tareas de manera eficiente.</w:t>
+        <w:t>C# (pronunciado "C sharp") es un lenguaje de programación de propósito general desarrollado por Microsoft. Fue creado a principios de la década de 2000 y se ha convertido en uno de los lenguajes de programación más populares y ampliamente utilizados en el mundo del desarrollo de software. C# Es conocido por su sintaxis limpia y estructurada, lo que lo hace relativamente fácil de aprender y leer. Este lenguaje se utiliza principalmente para desarrollar aplicaciones de escritorio, aplicaciones web y aplicaciones móviles en el entorno de desarrollo de Microsoft, incluyendo el uso de la plataforma .NET. Una de las características distintivas de C# Es su capacidad de programación orientada a objetos, que permite a los desarrolladores crear software modular y escalable. También ofrece soporte para la programación asincrónica, lo que facilita la creación de aplicaciones que pueden manejar múltiples tareas de manera eficiente.</w:t>
       </w:r>
     </w:p>
     <w:p>
@@ -710,29 +912,16 @@
         <w:pStyle w:val="NormalWeb"/>
         <w:spacing w:before="0" w:beforeAutospacing="0" w:after="0" w:afterAutospacing="0"/>
         <w:jc w:val="both"/>
+        <w:rPr>
+          <w:rFonts w:ascii="Arial" w:hAnsi="Arial" w:cs="Arial"/>
+        </w:rPr>
       </w:pPr>
       <w:r>
         <w:rPr>
           <w:rFonts w:ascii="Arial" w:hAnsi="Arial" w:cs="Arial"/>
           <w:color w:val="000000"/>
         </w:rPr>
-        <w:t xml:space="preserve">Microsoft pone al alcance, de toda la comunidad planetaria de programadores, sus plataformas de desarrollo, como Visual Studio </w:t>
-      </w:r>
-      <w:proofErr w:type="spellStart"/>
-      <w:r>
-        <w:rPr>
-          <w:rFonts w:ascii="Arial" w:hAnsi="Arial" w:cs="Arial"/>
-          <w:color w:val="000000"/>
-        </w:rPr>
-        <w:t>Code</w:t>
-      </w:r>
-      <w:proofErr w:type="spellEnd"/>
-      <w:r>
-        <w:rPr>
-          <w:rFonts w:ascii="Arial" w:hAnsi="Arial" w:cs="Arial"/>
-          <w:color w:val="000000"/>
-        </w:rPr>
-        <w:t>, de licencia gratuita (Freeware: no pagas por utilizarla), multiplataforma (para Windows, Linux y Mac OS), bajo el entorno .NET Core; y también Visual Studio (de pago), en sus versiones de 2017/2019, para Windows y Mac OS, bajo el entorno de .NET Framework. La diferencia entre ambos entornos es el destinatario final de las aplicaciones, siendo el último solo para Windows, mientras que el primero para las 3 plataformas mencionadas.</w:t>
+        <w:t>Microsoft pone al alcance, de toda la comunidad planetaria de programadores, sus plataformas de desarrollo, como Visual Studio Code, de licencia gratuita (Freeware: no pagas por utilizarla), multiplataforma (para Windows, Linux y Mac OS), bajo el entorno .NET Core; y también Visual Studio (de pago), en sus versiones de 2017/2019, para Windows y Mac OS, bajo el entorno de .NET Framework. La diferencia entre ambos entornos es el destinatario final de las aplicaciones, siendo el último solo para Windows, mientras que el primero para las 3 plataformas mencionadas.</w:t>
       </w:r>
     </w:p>
     <w:p>
@@ -740,6 +929,9 @@
         <w:pStyle w:val="NormalWeb"/>
         <w:spacing w:before="0" w:beforeAutospacing="0" w:after="0" w:afterAutospacing="0"/>
         <w:jc w:val="both"/>
+        <w:rPr>
+          <w:rFonts w:ascii="Arial" w:hAnsi="Arial" w:cs="Arial"/>
+        </w:rPr>
       </w:pPr>
       <w:r>
         <w:rPr>
@@ -754,6 +946,9 @@
         <w:pStyle w:val="NormalWeb"/>
         <w:spacing w:before="0" w:beforeAutospacing="0" w:after="0" w:afterAutospacing="0"/>
         <w:jc w:val="both"/>
+        <w:rPr>
+          <w:rFonts w:ascii="Arial" w:hAnsi="Arial" w:cs="Arial"/>
+        </w:rPr>
       </w:pPr>
       <w:r>
         <w:rPr>
@@ -768,6 +963,9 @@
         <w:pStyle w:val="NormalWeb"/>
         <w:spacing w:before="0" w:beforeAutospacing="0" w:after="0" w:afterAutospacing="0"/>
         <w:jc w:val="both"/>
+        <w:rPr>
+          <w:rFonts w:ascii="Arial" w:hAnsi="Arial" w:cs="Arial"/>
+        </w:rPr>
       </w:pPr>
       <w:r>
         <w:rPr>
@@ -840,12 +1038,14 @@
           <w:numId w:val="1"/>
         </w:numPr>
         <w:rPr>
+          <w:rFonts w:ascii="Arial" w:hAnsi="Arial" w:cs="Arial"/>
           <w:color w:val="auto"/>
         </w:rPr>
       </w:pPr>
-      <w:bookmarkStart w:id="3" w:name="_Toc146116832"/>
-      <w:r>
-        <w:rPr>
+      <w:bookmarkStart w:id="3" w:name="_Toc146127313"/>
+      <w:r>
+        <w:rPr>
+          <w:rFonts w:ascii="Arial" w:hAnsi="Arial" w:cs="Arial"/>
           <w:color w:val="auto"/>
         </w:rPr>
         <w:t>Programación Orientado a Objetos (POO)</w:t>
@@ -867,14 +1067,7 @@
           <w:rFonts w:ascii="Arial" w:hAnsi="Arial" w:cs="Arial"/>
           <w:color w:val="000000"/>
         </w:rPr>
-        <w:t>La Programación Orientada a Objetos (POO) es un enfoque de programación que se fundamenta en la utilización de objetos para modelar entidades del mundo real y llevar a cabo tareas complejas. La POO se encuentra presente en numerosos lenguajes de programación populares, tales como Java, Python, C++, y muchos más. En este artículo, examinaremos los cuatro pilares fundamentales de la POO: el encapsulamiento, la herencia, el polimorfismo y la abstracción.</w:t>
-      </w:r>
-      <w:r>
-        <w:rPr>
-          <w:rFonts w:ascii="Arial" w:hAnsi="Arial" w:cs="Arial"/>
-          <w:color w:val="000000"/>
-        </w:rPr>
-        <w:t>[2]</w:t>
+        <w:t>La Programación Orientada a Objetos (POO) es un enfoque de programación que se fundamenta en la utilización de objetos para modelar entidades del mundo real y llevar a cabo tareas complejas. La POO se encuentra presente en numerosos lenguajes de programación populares, tales como Java, Python, C++, y muchos más. En este artículo, examinaremos los cuatro pilares fundamentales de la POO: el encapsulamiento, la herencia, el polimorfismo y la abstracción.[2]</w:t>
       </w:r>
     </w:p>
     <w:p>
@@ -948,17 +1141,19 @@
         <w:pStyle w:val="Ttulo1"/>
         <w:numPr>
           <w:ilvl w:val="0"/>
-          <w:numId w:val="1"/>
+          <w:numId w:val="2"/>
         </w:numPr>
         <w:rPr>
+          <w:rFonts w:ascii="Arial" w:hAnsi="Arial" w:cs="Arial"/>
           <w:b/>
           <w:bCs/>
           <w:color w:val="auto"/>
         </w:rPr>
       </w:pPr>
-      <w:bookmarkStart w:id="4" w:name="_Toc146116833"/>
-      <w:r>
-        <w:rPr>
+      <w:bookmarkStart w:id="4" w:name="_Toc146127314"/>
+      <w:r>
+        <w:rPr>
+          <w:rFonts w:ascii="Arial" w:hAnsi="Arial" w:cs="Arial"/>
           <w:b/>
           <w:bCs/>
           <w:color w:val="auto"/>
@@ -968,34 +1163,210 @@
       </w:r>
       <w:bookmarkEnd w:id="4"/>
     </w:p>
-    <w:p/>
-    <w:p/>
-    <w:p/>
-    <w:p/>
-    <w:p/>
-    <w:p/>
-    <w:p/>
-    <w:p/>
+    <w:p>
+      <w:pPr>
+        <w:rPr>
+          <w:rFonts w:ascii="Arial" w:hAnsi="Arial" w:cs="Arial"/>
+        </w:rPr>
+      </w:pPr>
+    </w:p>
+    <w:p>
+      <w:pPr>
+        <w:pStyle w:val="Ttulo2"/>
+        <w:rPr>
+          <w:rFonts w:ascii="Arial" w:hAnsi="Arial" w:cs="Arial"/>
+          <w:color w:val="auto"/>
+        </w:rPr>
+      </w:pPr>
+      <w:bookmarkStart w:id="5" w:name="_Toc146127315"/>
+      <w:r>
+        <w:rPr>
+          <w:rFonts w:ascii="Arial" w:hAnsi="Arial" w:cs="Arial"/>
+          <w:color w:val="auto"/>
+        </w:rPr>
+        <w:t>2.1. Menú</w:t>
+      </w:r>
+      <w:bookmarkEnd w:id="5"/>
+    </w:p>
+    <w:p>
+      <w:pPr>
+        <w:rPr>
+          <w:rFonts w:ascii="Arial" w:hAnsi="Arial" w:cs="Arial"/>
+        </w:rPr>
+      </w:pPr>
+      <w:r>
+        <w:rPr>
+          <w:rFonts w:ascii="Arial" w:hAnsi="Arial" w:cs="Arial"/>
+        </w:rPr>
+        <w:t>Se crea un menú con bucle do-while para que se mantenga</w:t>
+      </w:r>
+      <w:r>
+        <w:rPr>
+          <w:rFonts w:ascii="Arial" w:hAnsi="Arial" w:cs="Arial"/>
+        </w:rPr>
+        <w:t xml:space="preserve"> el menu,</w:t>
+      </w:r>
+      <w:r>
+        <w:rPr>
+          <w:rFonts w:ascii="Arial" w:hAnsi="Arial" w:cs="Arial"/>
+        </w:rPr>
+        <w:t xml:space="preserve"> y un</w:t>
+      </w:r>
+      <w:r>
+        <w:rPr>
+          <w:rFonts w:ascii="Arial" w:hAnsi="Arial" w:cs="Arial"/>
+        </w:rPr>
+        <w:t xml:space="preserve"> switch para poder seleccionar las opciones:</w:t>
+      </w:r>
+      <w:r>
+        <w:rPr>
+          <w:rFonts w:ascii="Arial" w:hAnsi="Arial" w:cs="Arial"/>
+        </w:rPr>
+        <w:br/>
+      </w:r>
+      <w:r>
+        <w:rPr>
+          <w:rFonts w:ascii="Arial" w:hAnsi="Arial" w:cs="Arial"/>
+        </w:rPr>
+        <w:br/>
+      </w:r>
+      <w:r>
+        <w:rPr>
+          <w:rFonts w:ascii="Arial" w:hAnsi="Arial" w:cs="Arial"/>
+          <w:noProof/>
+        </w:rPr>
+        <w:drawing>
+          <wp:inline distT="0" distB="0" distL="0" distR="0" wp14:anchorId="18BB8EA8" wp14:editId="24C8D505">
+            <wp:extent cx="3748008" cy="1881963"/>
+            <wp:effectExtent l="0" t="0" r="5080" b="4445"/>
+            <wp:docPr id="504891869" name="Imagen 1"/>
+            <wp:cNvGraphicFramePr>
+              <a:graphicFrameLocks xmlns:a="http://schemas.openxmlformats.org/drawingml/2006/main" noChangeAspect="1"/>
+            </wp:cNvGraphicFramePr>
+            <a:graphic xmlns:a="http://schemas.openxmlformats.org/drawingml/2006/main">
+              <a:graphicData uri="http://schemas.openxmlformats.org/drawingml/2006/picture">
+                <pic:pic xmlns:pic="http://schemas.openxmlformats.org/drawingml/2006/picture">
+                  <pic:nvPicPr>
+                    <pic:cNvPr id="0" name="Picture 1"/>
+                    <pic:cNvPicPr>
+                      <a:picLocks noChangeAspect="1" noChangeArrowheads="1"/>
+                    </pic:cNvPicPr>
+                  </pic:nvPicPr>
+                  <pic:blipFill>
+                    <a:blip r:embed="rId9">
+                      <a:extLst>
+                        <a:ext uri="{28A0092B-C50C-407E-A947-70E740481C1C}">
+                          <a14:useLocalDpi xmlns:a14="http://schemas.microsoft.com/office/drawing/2010/main" val="0"/>
+                        </a:ext>
+                      </a:extLst>
+                    </a:blip>
+                    <a:srcRect/>
+                    <a:stretch>
+                      <a:fillRect/>
+                    </a:stretch>
+                  </pic:blipFill>
+                  <pic:spPr bwMode="auto">
+                    <a:xfrm>
+                      <a:off x="0" y="0"/>
+                      <a:ext cx="3761645" cy="1888811"/>
+                    </a:xfrm>
+                    <a:prstGeom prst="rect">
+                      <a:avLst/>
+                    </a:prstGeom>
+                    <a:noFill/>
+                    <a:ln>
+                      <a:noFill/>
+                    </a:ln>
+                  </pic:spPr>
+                </pic:pic>
+              </a:graphicData>
+            </a:graphic>
+          </wp:inline>
+        </w:drawing>
+      </w:r>
+    </w:p>
+    <w:p>
+      <w:pPr>
+        <w:rPr>
+          <w:rFonts w:ascii="Arial" w:hAnsi="Arial" w:cs="Arial"/>
+        </w:rPr>
+      </w:pPr>
+    </w:p>
+    <w:p>
+      <w:pPr>
+        <w:rPr>
+          <w:rFonts w:ascii="Arial" w:hAnsi="Arial" w:cs="Arial"/>
+        </w:rPr>
+      </w:pPr>
+    </w:p>
+    <w:p>
+      <w:pPr>
+        <w:rPr>
+          <w:rFonts w:ascii="Arial" w:hAnsi="Arial" w:cs="Arial"/>
+        </w:rPr>
+      </w:pPr>
+    </w:p>
+    <w:p>
+      <w:pPr>
+        <w:rPr>
+          <w:rFonts w:ascii="Arial" w:hAnsi="Arial" w:cs="Arial"/>
+        </w:rPr>
+      </w:pPr>
+    </w:p>
+    <w:p>
+      <w:pPr>
+        <w:rPr>
+          <w:rFonts w:ascii="Arial" w:hAnsi="Arial" w:cs="Arial"/>
+        </w:rPr>
+      </w:pPr>
+    </w:p>
     <w:p>
       <w:pPr>
         <w:pStyle w:val="Ttulo1"/>
+        <w:rPr>
+          <w:rFonts w:ascii="Arial" w:hAnsi="Arial" w:cs="Arial"/>
+        </w:rPr>
       </w:pPr>
     </w:p>
     <w:p>
       <w:pPr>
         <w:pStyle w:val="Ttulo1"/>
-      </w:pPr>
-      <w:bookmarkStart w:id="5" w:name="_Toc146116834"/>
-      <w:r>
+        <w:rPr>
+          <w:rFonts w:ascii="Arial" w:hAnsi="Arial" w:cs="Arial"/>
+          <w:b/>
+          <w:bCs/>
+          <w:color w:val="auto"/>
+        </w:rPr>
+      </w:pPr>
+      <w:bookmarkStart w:id="6" w:name="_Toc146127316"/>
+      <w:r>
+        <w:rPr>
+          <w:rFonts w:ascii="Arial" w:hAnsi="Arial" w:cs="Arial"/>
+          <w:b/>
+          <w:bCs/>
+          <w:color w:val="auto"/>
+        </w:rPr>
+        <w:t xml:space="preserve">3. </w:t>
+      </w:r>
+      <w:r>
+        <w:rPr>
+          <w:rFonts w:ascii="Arial" w:hAnsi="Arial" w:cs="Arial"/>
+          <w:b/>
+          <w:bCs/>
+          <w:color w:val="auto"/>
+        </w:rPr>
         <w:t>Referencias</w:t>
       </w:r>
-      <w:bookmarkEnd w:id="5"/>
+      <w:bookmarkEnd w:id="6"/>
     </w:p>
     <w:p>
       <w:pPr>
         <w:pStyle w:val="NormalWeb"/>
         <w:spacing w:before="0" w:beforeAutospacing="0" w:after="0" w:afterAutospacing="0"/>
         <w:jc w:val="both"/>
+        <w:rPr>
+          <w:rFonts w:ascii="Arial" w:hAnsi="Arial" w:cs="Arial"/>
+        </w:rPr>
       </w:pPr>
       <w:r>
         <w:rPr>
@@ -1006,21 +1377,94 @@
       </w:r>
     </w:p>
     <w:p>
-      <w:r>
+      <w:pPr>
+        <w:rPr>
+          <w:rFonts w:ascii="Arial" w:hAnsi="Arial" w:cs="Arial"/>
+        </w:rPr>
+      </w:pPr>
+      <w:r>
+        <w:rPr>
+          <w:rFonts w:ascii="Arial" w:hAnsi="Arial" w:cs="Arial"/>
+        </w:rPr>
         <w:t xml:space="preserve">[2] </w:t>
       </w:r>
       <w:r>
+        <w:rPr>
+          <w:rFonts w:ascii="Arial" w:hAnsi="Arial" w:cs="Arial"/>
+        </w:rPr>
         <w:t>https://webdesigncusco.com/conceptos-basicos-de-la-programacion-orientada-a-objetos-poo/#:~:text=La%20programaci%C3%B3n%20orientada%20a%20objetos%20(POO)%20es%20un%20paradigma%20de,%2C%20C%2B%2B%2C%20entre%20otros.</w:t>
       </w:r>
     </w:p>
     <w:sectPr>
+      <w:footerReference w:type="default" r:id="rId10"/>
       <w:pgSz w:w="11906" w:h="16838"/>
       <w:pgMar w:top="1417" w:right="1701" w:bottom="1417" w:left="1701" w:header="708" w:footer="708" w:gutter="0"/>
+      <w:pgNumType w:start="1"/>
       <w:cols w:space="708"/>
       <w:docGrid w:linePitch="360"/>
     </w:sectPr>
   </w:body>
 </w:document>
+</file>
+
+<file path=word/endnotes.xml><?xml version="1.0" encoding="utf-8"?>
+<w:endnotes xmlns:wpc="http://schemas.microsoft.com/office/word/2010/wordprocessingCanvas" xmlns:cx="http://schemas.microsoft.com/office/drawing/2014/chartex" xmlns:cx1="http://schemas.microsoft.com/office/drawing/2015/9/8/chartex" xmlns:cx2="http://schemas.microsoft.com/office/drawing/2015/10/21/chartex" xmlns:cx3="http://schemas.microsoft.com/office/drawing/2016/5/9/chartex" xmlns:cx4="http://schemas.microsoft.com/office/drawing/2016/5/10/chartex" xmlns:cx5="http://schemas.microsoft.com/office/drawing/2016/5/11/chartex" xmlns:cx6="http://schemas.microsoft.com/office/drawing/2016/5/12/chartex" xmlns:cx7="http://schemas.microsoft.com/office/drawing/2016/5/13/chartex" xmlns:cx8="http://schemas.microsoft.com/office/drawing/2016/5/14/chartex" xmlns:mc="http://schemas.openxmlformats.org/markup-compatibility/2006" xmlns:aink="http://schemas.microsoft.com/office/drawing/2016/ink" xmlns:am3d="http://schemas.microsoft.com/office/drawing/2017/model3d" xmlns:o="urn:schemas-microsoft-com:office:office" xmlns:oel="http://schemas.microsoft.com/office/2019/extlst" xmlns:r="http://schemas.openxmlformats.org/officeDocument/2006/relationships" xmlns:m="http://schemas.openxmlformats.org/officeDocument/2006/math" xmlns:v="urn:schemas-microsoft-com:vml" xmlns:wp14="http://schemas.microsoft.com/office/word/2010/wordprocessingDrawing" xmlns:wp="http://schemas.openxmlformats.org/drawingml/2006/wordprocessingDrawing" xmlns:w10="urn:schemas-microsoft-com:office:word" xmlns:w="http://schemas.openxmlformats.org/wordprocessingml/2006/main" xmlns:w14="http://schemas.microsoft.com/office/word/2010/wordml" xmlns:w15="http://schemas.microsoft.com/office/word/2012/wordml" xmlns:w16cex="http://schemas.microsoft.com/office/word/2018/wordml/cex" xmlns:w16cid="http://schemas.microsoft.com/office/word/2016/wordml/cid" xmlns:w16="http://schemas.microsoft.com/office/word/2018/wordml" xmlns:w16sdtdh="http://schemas.microsoft.com/office/word/2020/wordml/sdtdatahash" xmlns:w16se="http://schemas.microsoft.com/office/word/2015/wordml/symex" xmlns:wpg="http://schemas.microsoft.com/office/word/2010/wordprocessingGroup" xmlns:wpi="http://schemas.microsoft.com/office/word/2010/wordprocessingInk" xmlns:wne="http://schemas.microsoft.com/office/word/2006/wordml" xmlns:wps="http://schemas.microsoft.com/office/word/2010/wordprocessingShape" mc:Ignorable="w14 w15 w16se w16cid w16 w16cex w16sdtdh wp14">
+  <w:endnote w:type="separator" w:id="-1">
+    <w:p>
+      <w:pPr>
+        <w:spacing w:after="0" w:line="240" w:lineRule="auto"/>
+      </w:pPr>
+      <w:r>
+        <w:separator/>
+      </w:r>
+    </w:p>
+  </w:endnote>
+  <w:endnote w:type="continuationSeparator" w:id="0">
+    <w:p>
+      <w:pPr>
+        <w:spacing w:after="0" w:line="240" w:lineRule="auto"/>
+      </w:pPr>
+      <w:r>
+        <w:continuationSeparator/>
+      </w:r>
+    </w:p>
+  </w:endnote>
+</w:endnotes>
+</file>
+
+<file path=word/footer1.xml><?xml version="1.0" encoding="utf-8"?>
+<w:ftr xmlns:wpc="http://schemas.microsoft.com/office/word/2010/wordprocessingCanvas" xmlns:cx="http://schemas.microsoft.com/office/drawing/2014/chartex" xmlns:cx1="http://schemas.microsoft.com/office/drawing/2015/9/8/chartex" xmlns:cx2="http://schemas.microsoft.com/office/drawing/2015/10/21/chartex" xmlns:cx3="http://schemas.microsoft.com/office/drawing/2016/5/9/chartex" xmlns:cx4="http://schemas.microsoft.com/office/drawing/2016/5/10/chartex" xmlns:cx5="http://schemas.microsoft.com/office/drawing/2016/5/11/chartex" xmlns:cx6="http://schemas.microsoft.com/office/drawing/2016/5/12/chartex" xmlns:cx7="http://schemas.microsoft.com/office/drawing/2016/5/13/chartex" xmlns:cx8="http://schemas.microsoft.com/office/drawing/2016/5/14/chartex" xmlns:mc="http://schemas.openxmlformats.org/markup-compatibility/2006" xmlns:aink="http://schemas.microsoft.com/office/drawing/2016/ink" xmlns:am3d="http://schemas.microsoft.com/office/drawing/2017/model3d" xmlns:o="urn:schemas-microsoft-com:office:office" xmlns:oel="http://schemas.microsoft.com/office/2019/extlst" xmlns:r="http://schemas.openxmlformats.org/officeDocument/2006/relationships" xmlns:m="http://schemas.openxmlformats.org/officeDocument/2006/math" xmlns:v="urn:schemas-microsoft-com:vml" xmlns:wp14="http://schemas.microsoft.com/office/word/2010/wordprocessingDrawing" xmlns:wp="http://schemas.openxmlformats.org/drawingml/2006/wordprocessingDrawing" xmlns:w10="urn:schemas-microsoft-com:office:word" xmlns:w="http://schemas.openxmlformats.org/wordprocessingml/2006/main" xmlns:w14="http://schemas.microsoft.com/office/word/2010/wordml" xmlns:w15="http://schemas.microsoft.com/office/word/2012/wordml" xmlns:w16cex="http://schemas.microsoft.com/office/word/2018/wordml/cex" xmlns:w16cid="http://schemas.microsoft.com/office/word/2016/wordml/cid" xmlns:w16="http://schemas.microsoft.com/office/word/2018/wordml" xmlns:w16sdtdh="http://schemas.microsoft.com/office/word/2020/wordml/sdtdatahash" xmlns:w16se="http://schemas.microsoft.com/office/word/2015/wordml/symex" xmlns:wpg="http://schemas.microsoft.com/office/word/2010/wordprocessingGroup" xmlns:wpi="http://schemas.microsoft.com/office/word/2010/wordprocessingInk" xmlns:wne="http://schemas.microsoft.com/office/word/2006/wordml" xmlns:wps="http://schemas.microsoft.com/office/word/2010/wordprocessingShape" mc:Ignorable="w14 w15 w16se w16cid w16 w16cex w16sdtdh wp14">
+  <w:p>
+    <w:pPr>
+      <w:pStyle w:val="Piedepgina"/>
+    </w:pPr>
+  </w:p>
+</w:ftr>
+</file>
+
+<file path=word/footnotes.xml><?xml version="1.0" encoding="utf-8"?>
+<w:footnotes xmlns:wpc="http://schemas.microsoft.com/office/word/2010/wordprocessingCanvas" xmlns:cx="http://schemas.microsoft.com/office/drawing/2014/chartex" xmlns:cx1="http://schemas.microsoft.com/office/drawing/2015/9/8/chartex" xmlns:cx2="http://schemas.microsoft.com/office/drawing/2015/10/21/chartex" xmlns:cx3="http://schemas.microsoft.com/office/drawing/2016/5/9/chartex" xmlns:cx4="http://schemas.microsoft.com/office/drawing/2016/5/10/chartex" xmlns:cx5="http://schemas.microsoft.com/office/drawing/2016/5/11/chartex" xmlns:cx6="http://schemas.microsoft.com/office/drawing/2016/5/12/chartex" xmlns:cx7="http://schemas.microsoft.com/office/drawing/2016/5/13/chartex" xmlns:cx8="http://schemas.microsoft.com/office/drawing/2016/5/14/chartex" xmlns:mc="http://schemas.openxmlformats.org/markup-compatibility/2006" xmlns:aink="http://schemas.microsoft.com/office/drawing/2016/ink" xmlns:am3d="http://schemas.microsoft.com/office/drawing/2017/model3d" xmlns:o="urn:schemas-microsoft-com:office:office" xmlns:oel="http://schemas.microsoft.com/office/2019/extlst" xmlns:r="http://schemas.openxmlformats.org/officeDocument/2006/relationships" xmlns:m="http://schemas.openxmlformats.org/officeDocument/2006/math" xmlns:v="urn:schemas-microsoft-com:vml" xmlns:wp14="http://schemas.microsoft.com/office/word/2010/wordprocessingDrawing" xmlns:wp="http://schemas.openxmlformats.org/drawingml/2006/wordprocessingDrawing" xmlns:w10="urn:schemas-microsoft-com:office:word" xmlns:w="http://schemas.openxmlformats.org/wordprocessingml/2006/main" xmlns:w14="http://schemas.microsoft.com/office/word/2010/wordml" xmlns:w15="http://schemas.microsoft.com/office/word/2012/wordml" xmlns:w16cex="http://schemas.microsoft.com/office/word/2018/wordml/cex" xmlns:w16cid="http://schemas.microsoft.com/office/word/2016/wordml/cid" xmlns:w16="http://schemas.microsoft.com/office/word/2018/wordml" xmlns:w16sdtdh="http://schemas.microsoft.com/office/word/2020/wordml/sdtdatahash" xmlns:w16se="http://schemas.microsoft.com/office/word/2015/wordml/symex" xmlns:wpg="http://schemas.microsoft.com/office/word/2010/wordprocessingGroup" xmlns:wpi="http://schemas.microsoft.com/office/word/2010/wordprocessingInk" xmlns:wne="http://schemas.microsoft.com/office/word/2006/wordml" xmlns:wps="http://schemas.microsoft.com/office/word/2010/wordprocessingShape" mc:Ignorable="w14 w15 w16se w16cid w16 w16cex w16sdtdh wp14">
+  <w:footnote w:type="separator" w:id="-1">
+    <w:p>
+      <w:pPr>
+        <w:spacing w:after="0" w:line="240" w:lineRule="auto"/>
+      </w:pPr>
+      <w:r>
+        <w:separator/>
+      </w:r>
+    </w:p>
+  </w:footnote>
+  <w:footnote w:type="continuationSeparator" w:id="0">
+    <w:p>
+      <w:pPr>
+        <w:spacing w:after="0" w:line="240" w:lineRule="auto"/>
+      </w:pPr>
+      <w:r>
+        <w:continuationSeparator/>
+      </w:r>
+    </w:p>
+  </w:footnote>
+</w:footnotes>
 </file>
 
 <file path=word/numbering.xml><?xml version="1.0" encoding="utf-8"?>
@@ -1953,6 +2397,50 @@
       <w:ind w:left="220"/>
     </w:pPr>
   </w:style>
+  <w:style w:type="paragraph" w:styleId="Encabezado">
+    <w:name w:val="header"/>
+    <w:basedOn w:val="Normal"/>
+    <w:link w:val="EncabezadoCar"/>
+    <w:uiPriority w:val="99"/>
+    <w:unhideWhenUsed/>
+    <w:rsid w:val="00D12C85"/>
+    <w:pPr>
+      <w:tabs>
+        <w:tab w:val="center" w:pos="4252"/>
+        <w:tab w:val="right" w:pos="8504"/>
+      </w:tabs>
+      <w:spacing w:after="0" w:line="240" w:lineRule="auto"/>
+    </w:pPr>
+  </w:style>
+  <w:style w:type="character" w:customStyle="1" w:styleId="EncabezadoCar">
+    <w:name w:val="Encabezado Car"/>
+    <w:basedOn w:val="Fuentedeprrafopredeter"/>
+    <w:link w:val="Encabezado"/>
+    <w:uiPriority w:val="99"/>
+    <w:rsid w:val="00D12C85"/>
+  </w:style>
+  <w:style w:type="paragraph" w:styleId="Piedepgina">
+    <w:name w:val="footer"/>
+    <w:basedOn w:val="Normal"/>
+    <w:link w:val="PiedepginaCar"/>
+    <w:uiPriority w:val="99"/>
+    <w:unhideWhenUsed/>
+    <w:rsid w:val="00D12C85"/>
+    <w:pPr>
+      <w:tabs>
+        <w:tab w:val="center" w:pos="4252"/>
+        <w:tab w:val="right" w:pos="8504"/>
+      </w:tabs>
+      <w:spacing w:after="0" w:line="240" w:lineRule="auto"/>
+    </w:pPr>
+  </w:style>
+  <w:style w:type="character" w:customStyle="1" w:styleId="PiedepginaCar">
+    <w:name w:val="Pie de página Car"/>
+    <w:basedOn w:val="Fuentedeprrafopredeter"/>
+    <w:link w:val="Piedepgina"/>
+    <w:uiPriority w:val="99"/>
+    <w:rsid w:val="00D12C85"/>
+  </w:style>
 </w:styles>
 </file>
 

</xml_diff>

<commit_message>
Cambios en Informe y agregado casa.png
</commit_message>
<xml_diff>
--- a/Casa/Informe.docx
+++ b/Casa/Informe.docx
@@ -14,7 +14,7 @@
           <w:noProof/>
         </w:rPr>
         <w:drawing>
-          <wp:inline distT="0" distB="0" distL="0" distR="0" wp14:anchorId="0BB2C538" wp14:editId="7F7FAD24">
+          <wp:inline distT="0" distB="0" distL="0" distR="0" wp14:anchorId="0BB2C538" wp14:editId="38DC486A">
             <wp:extent cx="5400675" cy="7639050"/>
             <wp:effectExtent l="0" t="0" r="9525" b="0"/>
             <wp:docPr id="1310213237" name="Imagen 1"/>
@@ -103,7 +103,7 @@
           <w:szCs w:val="40"/>
         </w:rPr>
       </w:pPr>
-      <w:bookmarkStart w:id="0" w:name="_Toc146127310"/>
+      <w:bookmarkStart w:id="0" w:name="_Toc146209204"/>
       <w:r>
         <w:rPr>
           <w:rFonts w:ascii="Arial" w:hAnsi="Arial" w:cs="Arial"/>
@@ -184,7 +184,7 @@
               <w:tab w:val="right" w:leader="dot" w:pos="8494"/>
             </w:tabs>
             <w:rPr>
-              <w:rFonts w:ascii="Arial" w:eastAsiaTheme="minorEastAsia" w:hAnsi="Arial" w:cs="Arial"/>
+              <w:rFonts w:eastAsiaTheme="minorEastAsia"/>
               <w:noProof/>
               <w:lang w:eastAsia="es-ES"/>
             </w:rPr>
@@ -207,7 +207,7 @@
             </w:rPr>
             <w:fldChar w:fldCharType="separate"/>
           </w:r>
-          <w:hyperlink w:anchor="_Toc146127310" w:history="1">
+          <w:hyperlink w:anchor="_Toc146209204" w:history="1">
             <w:r>
               <w:rPr>
                 <w:rStyle w:val="Hipervnculo"/>
@@ -220,7 +220,6 @@
             </w:r>
             <w:r>
               <w:rPr>
-                <w:rFonts w:ascii="Arial" w:hAnsi="Arial" w:cs="Arial"/>
                 <w:noProof/>
                 <w:webHidden/>
               </w:rPr>
@@ -228,7 +227,6 @@
             </w:r>
             <w:r>
               <w:rPr>
-                <w:rFonts w:ascii="Arial" w:hAnsi="Arial" w:cs="Arial"/>
                 <w:noProof/>
                 <w:webHidden/>
               </w:rPr>
@@ -236,22 +234,19 @@
             </w:r>
             <w:r>
               <w:rPr>
-                <w:rFonts w:ascii="Arial" w:hAnsi="Arial" w:cs="Arial"/>
-                <w:noProof/>
-                <w:webHidden/>
-              </w:rPr>
-              <w:instrText xml:space="preserve"> PAGEREF _Toc146127310 \h </w:instrText>
-            </w:r>
-            <w:r>
-              <w:rPr>
-                <w:rFonts w:ascii="Arial" w:hAnsi="Arial" w:cs="Arial"/>
-                <w:noProof/>
-                <w:webHidden/>
-              </w:rPr>
-            </w:r>
-            <w:r>
-              <w:rPr>
-                <w:rFonts w:ascii="Arial" w:hAnsi="Arial" w:cs="Arial"/>
+                <w:noProof/>
+                <w:webHidden/>
+              </w:rPr>
+              <w:instrText xml:space="preserve"> PAGEREF _Toc146209204 \h </w:instrText>
+            </w:r>
+            <w:r>
+              <w:rPr>
+                <w:noProof/>
+                <w:webHidden/>
+              </w:rPr>
+            </w:r>
+            <w:r>
+              <w:rPr>
                 <w:noProof/>
                 <w:webHidden/>
               </w:rPr>
@@ -259,7 +254,6 @@
             </w:r>
             <w:r>
               <w:rPr>
-                <w:rFonts w:ascii="Arial" w:hAnsi="Arial" w:cs="Arial"/>
                 <w:noProof/>
                 <w:webHidden/>
               </w:rPr>
@@ -267,7 +261,6 @@
             </w:r>
             <w:r>
               <w:rPr>
-                <w:rFonts w:ascii="Arial" w:hAnsi="Arial" w:cs="Arial"/>
                 <w:noProof/>
                 <w:webHidden/>
               </w:rPr>
@@ -283,12 +276,12 @@
               <w:tab w:val="right" w:leader="dot" w:pos="8494"/>
             </w:tabs>
             <w:rPr>
-              <w:rFonts w:ascii="Arial" w:eastAsiaTheme="minorEastAsia" w:hAnsi="Arial" w:cs="Arial"/>
+              <w:rFonts w:eastAsiaTheme="minorEastAsia"/>
               <w:noProof/>
               <w:lang w:eastAsia="es-ES"/>
             </w:rPr>
           </w:pPr>
-          <w:hyperlink w:anchor="_Toc146127311" w:history="1">
+          <w:hyperlink w:anchor="_Toc146209205" w:history="1">
             <w:r>
               <w:rPr>
                 <w:rStyle w:val="Hipervnculo"/>
@@ -301,7 +294,7 @@
             </w:r>
             <w:r>
               <w:rPr>
-                <w:rFonts w:ascii="Arial" w:eastAsiaTheme="minorEastAsia" w:hAnsi="Arial" w:cs="Arial"/>
+                <w:rFonts w:eastAsiaTheme="minorEastAsia"/>
                 <w:noProof/>
                 <w:lang w:eastAsia="es-ES"/>
               </w:rPr>
@@ -319,7 +312,6 @@
             </w:r>
             <w:r>
               <w:rPr>
-                <w:rFonts w:ascii="Arial" w:hAnsi="Arial" w:cs="Arial"/>
                 <w:noProof/>
                 <w:webHidden/>
               </w:rPr>
@@ -327,7 +319,6 @@
             </w:r>
             <w:r>
               <w:rPr>
-                <w:rFonts w:ascii="Arial" w:hAnsi="Arial" w:cs="Arial"/>
                 <w:noProof/>
                 <w:webHidden/>
               </w:rPr>
@@ -335,22 +326,19 @@
             </w:r>
             <w:r>
               <w:rPr>
-                <w:rFonts w:ascii="Arial" w:hAnsi="Arial" w:cs="Arial"/>
-                <w:noProof/>
-                <w:webHidden/>
-              </w:rPr>
-              <w:instrText xml:space="preserve"> PAGEREF _Toc146127311 \h </w:instrText>
-            </w:r>
-            <w:r>
-              <w:rPr>
-                <w:rFonts w:ascii="Arial" w:hAnsi="Arial" w:cs="Arial"/>
-                <w:noProof/>
-                <w:webHidden/>
-              </w:rPr>
-            </w:r>
-            <w:r>
-              <w:rPr>
-                <w:rFonts w:ascii="Arial" w:hAnsi="Arial" w:cs="Arial"/>
+                <w:noProof/>
+                <w:webHidden/>
+              </w:rPr>
+              <w:instrText xml:space="preserve"> PAGEREF _Toc146209205 \h </w:instrText>
+            </w:r>
+            <w:r>
+              <w:rPr>
+                <w:noProof/>
+                <w:webHidden/>
+              </w:rPr>
+            </w:r>
+            <w:r>
+              <w:rPr>
                 <w:noProof/>
                 <w:webHidden/>
               </w:rPr>
@@ -358,7 +346,6 @@
             </w:r>
             <w:r>
               <w:rPr>
-                <w:rFonts w:ascii="Arial" w:hAnsi="Arial" w:cs="Arial"/>
                 <w:noProof/>
                 <w:webHidden/>
               </w:rPr>
@@ -366,7 +353,6 @@
             </w:r>
             <w:r>
               <w:rPr>
-                <w:rFonts w:ascii="Arial" w:hAnsi="Arial" w:cs="Arial"/>
                 <w:noProof/>
                 <w:webHidden/>
               </w:rPr>
@@ -381,12 +367,12 @@
               <w:tab w:val="right" w:leader="dot" w:pos="8494"/>
             </w:tabs>
             <w:rPr>
-              <w:rFonts w:ascii="Arial" w:eastAsiaTheme="minorEastAsia" w:hAnsi="Arial" w:cs="Arial"/>
+              <w:rFonts w:eastAsiaTheme="minorEastAsia"/>
               <w:noProof/>
               <w:lang w:eastAsia="es-ES"/>
             </w:rPr>
           </w:pPr>
-          <w:hyperlink w:anchor="_Toc146127312" w:history="1">
+          <w:hyperlink w:anchor="_Toc146209206" w:history="1">
             <w:r>
               <w:rPr>
                 <w:rStyle w:val="Hipervnculo"/>
@@ -397,7 +383,6 @@
             </w:r>
             <w:r>
               <w:rPr>
-                <w:rFonts w:ascii="Arial" w:hAnsi="Arial" w:cs="Arial"/>
                 <w:noProof/>
                 <w:webHidden/>
               </w:rPr>
@@ -405,7 +390,6 @@
             </w:r>
             <w:r>
               <w:rPr>
-                <w:rFonts w:ascii="Arial" w:hAnsi="Arial" w:cs="Arial"/>
                 <w:noProof/>
                 <w:webHidden/>
               </w:rPr>
@@ -413,22 +397,19 @@
             </w:r>
             <w:r>
               <w:rPr>
-                <w:rFonts w:ascii="Arial" w:hAnsi="Arial" w:cs="Arial"/>
-                <w:noProof/>
-                <w:webHidden/>
-              </w:rPr>
-              <w:instrText xml:space="preserve"> PAGEREF _Toc146127312 \h </w:instrText>
-            </w:r>
-            <w:r>
-              <w:rPr>
-                <w:rFonts w:ascii="Arial" w:hAnsi="Arial" w:cs="Arial"/>
-                <w:noProof/>
-                <w:webHidden/>
-              </w:rPr>
-            </w:r>
-            <w:r>
-              <w:rPr>
-                <w:rFonts w:ascii="Arial" w:hAnsi="Arial" w:cs="Arial"/>
+                <w:noProof/>
+                <w:webHidden/>
+              </w:rPr>
+              <w:instrText xml:space="preserve"> PAGEREF _Toc146209206 \h </w:instrText>
+            </w:r>
+            <w:r>
+              <w:rPr>
+                <w:noProof/>
+                <w:webHidden/>
+              </w:rPr>
+            </w:r>
+            <w:r>
+              <w:rPr>
                 <w:noProof/>
                 <w:webHidden/>
               </w:rPr>
@@ -436,7 +417,6 @@
             </w:r>
             <w:r>
               <w:rPr>
-                <w:rFonts w:ascii="Arial" w:hAnsi="Arial" w:cs="Arial"/>
                 <w:noProof/>
                 <w:webHidden/>
               </w:rPr>
@@ -444,7 +424,6 @@
             </w:r>
             <w:r>
               <w:rPr>
-                <w:rFonts w:ascii="Arial" w:hAnsi="Arial" w:cs="Arial"/>
                 <w:noProof/>
                 <w:webHidden/>
               </w:rPr>
@@ -460,12 +439,12 @@
               <w:tab w:val="right" w:leader="dot" w:pos="8494"/>
             </w:tabs>
             <w:rPr>
-              <w:rFonts w:ascii="Arial" w:eastAsiaTheme="minorEastAsia" w:hAnsi="Arial" w:cs="Arial"/>
+              <w:rFonts w:eastAsiaTheme="minorEastAsia"/>
               <w:noProof/>
               <w:lang w:eastAsia="es-ES"/>
             </w:rPr>
           </w:pPr>
-          <w:hyperlink w:anchor="_Toc146127313" w:history="1">
+          <w:hyperlink w:anchor="_Toc146209207" w:history="1">
             <w:r>
               <w:rPr>
                 <w:rStyle w:val="Hipervnculo"/>
@@ -476,7 +455,7 @@
             </w:r>
             <w:r>
               <w:rPr>
-                <w:rFonts w:ascii="Arial" w:eastAsiaTheme="minorEastAsia" w:hAnsi="Arial" w:cs="Arial"/>
+                <w:rFonts w:eastAsiaTheme="minorEastAsia"/>
                 <w:noProof/>
                 <w:lang w:eastAsia="es-ES"/>
               </w:rPr>
@@ -492,7 +471,6 @@
             </w:r>
             <w:r>
               <w:rPr>
-                <w:rFonts w:ascii="Arial" w:hAnsi="Arial" w:cs="Arial"/>
                 <w:noProof/>
                 <w:webHidden/>
               </w:rPr>
@@ -500,7 +478,6 @@
             </w:r>
             <w:r>
               <w:rPr>
-                <w:rFonts w:ascii="Arial" w:hAnsi="Arial" w:cs="Arial"/>
                 <w:noProof/>
                 <w:webHidden/>
               </w:rPr>
@@ -508,22 +485,19 @@
             </w:r>
             <w:r>
               <w:rPr>
-                <w:rFonts w:ascii="Arial" w:hAnsi="Arial" w:cs="Arial"/>
-                <w:noProof/>
-                <w:webHidden/>
-              </w:rPr>
-              <w:instrText xml:space="preserve"> PAGEREF _Toc146127313 \h </w:instrText>
-            </w:r>
-            <w:r>
-              <w:rPr>
-                <w:rFonts w:ascii="Arial" w:hAnsi="Arial" w:cs="Arial"/>
-                <w:noProof/>
-                <w:webHidden/>
-              </w:rPr>
-            </w:r>
-            <w:r>
-              <w:rPr>
-                <w:rFonts w:ascii="Arial" w:hAnsi="Arial" w:cs="Arial"/>
+                <w:noProof/>
+                <w:webHidden/>
+              </w:rPr>
+              <w:instrText xml:space="preserve"> PAGEREF _Toc146209207 \h </w:instrText>
+            </w:r>
+            <w:r>
+              <w:rPr>
+                <w:noProof/>
+                <w:webHidden/>
+              </w:rPr>
+            </w:r>
+            <w:r>
+              <w:rPr>
                 <w:noProof/>
                 <w:webHidden/>
               </w:rPr>
@@ -531,7 +505,6 @@
             </w:r>
             <w:r>
               <w:rPr>
-                <w:rFonts w:ascii="Arial" w:hAnsi="Arial" w:cs="Arial"/>
                 <w:noProof/>
                 <w:webHidden/>
               </w:rPr>
@@ -539,7 +512,6 @@
             </w:r>
             <w:r>
               <w:rPr>
-                <w:rFonts w:ascii="Arial" w:hAnsi="Arial" w:cs="Arial"/>
                 <w:noProof/>
                 <w:webHidden/>
               </w:rPr>
@@ -555,12 +527,12 @@
               <w:tab w:val="right" w:leader="dot" w:pos="8494"/>
             </w:tabs>
             <w:rPr>
-              <w:rFonts w:ascii="Arial" w:eastAsiaTheme="minorEastAsia" w:hAnsi="Arial" w:cs="Arial"/>
+              <w:rFonts w:eastAsiaTheme="minorEastAsia"/>
               <w:noProof/>
               <w:lang w:eastAsia="es-ES"/>
             </w:rPr>
           </w:pPr>
-          <w:hyperlink w:anchor="_Toc146127314" w:history="1">
+          <w:hyperlink w:anchor="_Toc146209208" w:history="1">
             <w:r>
               <w:rPr>
                 <w:rStyle w:val="Hipervnculo"/>
@@ -573,7 +545,7 @@
             </w:r>
             <w:r>
               <w:rPr>
-                <w:rFonts w:ascii="Arial" w:eastAsiaTheme="minorEastAsia" w:hAnsi="Arial" w:cs="Arial"/>
+                <w:rFonts w:eastAsiaTheme="minorEastAsia"/>
                 <w:noProof/>
                 <w:lang w:eastAsia="es-ES"/>
               </w:rPr>
@@ -591,7 +563,6 @@
             </w:r>
             <w:r>
               <w:rPr>
-                <w:rFonts w:ascii="Arial" w:hAnsi="Arial" w:cs="Arial"/>
                 <w:noProof/>
                 <w:webHidden/>
               </w:rPr>
@@ -599,7 +570,6 @@
             </w:r>
             <w:r>
               <w:rPr>
-                <w:rFonts w:ascii="Arial" w:hAnsi="Arial" w:cs="Arial"/>
                 <w:noProof/>
                 <w:webHidden/>
               </w:rPr>
@@ -607,22 +577,19 @@
             </w:r>
             <w:r>
               <w:rPr>
-                <w:rFonts w:ascii="Arial" w:hAnsi="Arial" w:cs="Arial"/>
-                <w:noProof/>
-                <w:webHidden/>
-              </w:rPr>
-              <w:instrText xml:space="preserve"> PAGEREF _Toc146127314 \h </w:instrText>
-            </w:r>
-            <w:r>
-              <w:rPr>
-                <w:rFonts w:ascii="Arial" w:hAnsi="Arial" w:cs="Arial"/>
-                <w:noProof/>
-                <w:webHidden/>
-              </w:rPr>
-            </w:r>
-            <w:r>
-              <w:rPr>
-                <w:rFonts w:ascii="Arial" w:hAnsi="Arial" w:cs="Arial"/>
+                <w:noProof/>
+                <w:webHidden/>
+              </w:rPr>
+              <w:instrText xml:space="preserve"> PAGEREF _Toc146209208 \h </w:instrText>
+            </w:r>
+            <w:r>
+              <w:rPr>
+                <w:noProof/>
+                <w:webHidden/>
+              </w:rPr>
+            </w:r>
+            <w:r>
+              <w:rPr>
                 <w:noProof/>
                 <w:webHidden/>
               </w:rPr>
@@ -630,7 +597,6 @@
             </w:r>
             <w:r>
               <w:rPr>
-                <w:rFonts w:ascii="Arial" w:hAnsi="Arial" w:cs="Arial"/>
                 <w:noProof/>
                 <w:webHidden/>
               </w:rPr>
@@ -638,7 +604,6 @@
             </w:r>
             <w:r>
               <w:rPr>
-                <w:rFonts w:ascii="Arial" w:hAnsi="Arial" w:cs="Arial"/>
                 <w:noProof/>
                 <w:webHidden/>
               </w:rPr>
@@ -653,12 +618,82 @@
               <w:tab w:val="right" w:leader="dot" w:pos="8494"/>
             </w:tabs>
             <w:rPr>
-              <w:rFonts w:ascii="Arial" w:eastAsiaTheme="minorEastAsia" w:hAnsi="Arial" w:cs="Arial"/>
+              <w:rFonts w:eastAsiaTheme="minorEastAsia"/>
               <w:noProof/>
               <w:lang w:eastAsia="es-ES"/>
             </w:rPr>
           </w:pPr>
-          <w:hyperlink w:anchor="_Toc146127315" w:history="1">
+          <w:hyperlink w:anchor="_Toc146209209" w:history="1">
+            <w:r>
+              <w:rPr>
+                <w:rStyle w:val="Hipervnculo"/>
+                <w:noProof/>
+              </w:rPr>
+              <w:t>UML</w:t>
+            </w:r>
+            <w:r>
+              <w:rPr>
+                <w:noProof/>
+                <w:webHidden/>
+              </w:rPr>
+              <w:tab/>
+            </w:r>
+            <w:r>
+              <w:rPr>
+                <w:noProof/>
+                <w:webHidden/>
+              </w:rPr>
+              <w:fldChar w:fldCharType="begin"/>
+            </w:r>
+            <w:r>
+              <w:rPr>
+                <w:noProof/>
+                <w:webHidden/>
+              </w:rPr>
+              <w:instrText xml:space="preserve"> PAGEREF _Toc146209209 \h </w:instrText>
+            </w:r>
+            <w:r>
+              <w:rPr>
+                <w:noProof/>
+                <w:webHidden/>
+              </w:rPr>
+            </w:r>
+            <w:r>
+              <w:rPr>
+                <w:noProof/>
+                <w:webHidden/>
+              </w:rPr>
+              <w:fldChar w:fldCharType="separate"/>
+            </w:r>
+            <w:r>
+              <w:rPr>
+                <w:noProof/>
+                <w:webHidden/>
+              </w:rPr>
+              <w:t>5</w:t>
+            </w:r>
+            <w:r>
+              <w:rPr>
+                <w:noProof/>
+                <w:webHidden/>
+              </w:rPr>
+              <w:fldChar w:fldCharType="end"/>
+            </w:r>
+          </w:hyperlink>
+        </w:p>
+        <w:p>
+          <w:pPr>
+            <w:pStyle w:val="TDC2"/>
+            <w:tabs>
+              <w:tab w:val="right" w:leader="dot" w:pos="8494"/>
+            </w:tabs>
+            <w:rPr>
+              <w:rFonts w:eastAsiaTheme="minorEastAsia"/>
+              <w:noProof/>
+              <w:lang w:eastAsia="es-ES"/>
+            </w:rPr>
+          </w:pPr>
+          <w:hyperlink w:anchor="_Toc146209210" w:history="1">
             <w:r>
               <w:rPr>
                 <w:rStyle w:val="Hipervnculo"/>
@@ -669,7 +704,6 @@
             </w:r>
             <w:r>
               <w:rPr>
-                <w:rFonts w:ascii="Arial" w:hAnsi="Arial" w:cs="Arial"/>
                 <w:noProof/>
                 <w:webHidden/>
               </w:rPr>
@@ -677,7 +711,6 @@
             </w:r>
             <w:r>
               <w:rPr>
-                <w:rFonts w:ascii="Arial" w:hAnsi="Arial" w:cs="Arial"/>
                 <w:noProof/>
                 <w:webHidden/>
               </w:rPr>
@@ -685,22 +718,19 @@
             </w:r>
             <w:r>
               <w:rPr>
-                <w:rFonts w:ascii="Arial" w:hAnsi="Arial" w:cs="Arial"/>
-                <w:noProof/>
-                <w:webHidden/>
-              </w:rPr>
-              <w:instrText xml:space="preserve"> PAGEREF _Toc146127315 \h </w:instrText>
-            </w:r>
-            <w:r>
-              <w:rPr>
-                <w:rFonts w:ascii="Arial" w:hAnsi="Arial" w:cs="Arial"/>
-                <w:noProof/>
-                <w:webHidden/>
-              </w:rPr>
-            </w:r>
-            <w:r>
-              <w:rPr>
-                <w:rFonts w:ascii="Arial" w:hAnsi="Arial" w:cs="Arial"/>
+                <w:noProof/>
+                <w:webHidden/>
+              </w:rPr>
+              <w:instrText xml:space="preserve"> PAGEREF _Toc146209210 \h </w:instrText>
+            </w:r>
+            <w:r>
+              <w:rPr>
+                <w:noProof/>
+                <w:webHidden/>
+              </w:rPr>
+            </w:r>
+            <w:r>
+              <w:rPr>
                 <w:noProof/>
                 <w:webHidden/>
               </w:rPr>
@@ -708,7 +738,6 @@
             </w:r>
             <w:r>
               <w:rPr>
-                <w:rFonts w:ascii="Arial" w:hAnsi="Arial" w:cs="Arial"/>
                 <w:noProof/>
                 <w:webHidden/>
               </w:rPr>
@@ -716,7 +745,6 @@
             </w:r>
             <w:r>
               <w:rPr>
-                <w:rFonts w:ascii="Arial" w:hAnsi="Arial" w:cs="Arial"/>
                 <w:noProof/>
                 <w:webHidden/>
               </w:rPr>
@@ -731,12 +759,12 @@
               <w:tab w:val="right" w:leader="dot" w:pos="8494"/>
             </w:tabs>
             <w:rPr>
-              <w:rFonts w:ascii="Arial" w:eastAsiaTheme="minorEastAsia" w:hAnsi="Arial" w:cs="Arial"/>
+              <w:rFonts w:eastAsiaTheme="minorEastAsia"/>
               <w:noProof/>
               <w:lang w:eastAsia="es-ES"/>
             </w:rPr>
           </w:pPr>
-          <w:hyperlink w:anchor="_Toc146127316" w:history="1">
+          <w:hyperlink w:anchor="_Toc146209211" w:history="1">
             <w:r>
               <w:rPr>
                 <w:rStyle w:val="Hipervnculo"/>
@@ -749,7 +777,6 @@
             </w:r>
             <w:r>
               <w:rPr>
-                <w:rFonts w:ascii="Arial" w:hAnsi="Arial" w:cs="Arial"/>
                 <w:noProof/>
                 <w:webHidden/>
               </w:rPr>
@@ -757,7 +784,6 @@
             </w:r>
             <w:r>
               <w:rPr>
-                <w:rFonts w:ascii="Arial" w:hAnsi="Arial" w:cs="Arial"/>
                 <w:noProof/>
                 <w:webHidden/>
               </w:rPr>
@@ -765,22 +791,19 @@
             </w:r>
             <w:r>
               <w:rPr>
-                <w:rFonts w:ascii="Arial" w:hAnsi="Arial" w:cs="Arial"/>
-                <w:noProof/>
-                <w:webHidden/>
-              </w:rPr>
-              <w:instrText xml:space="preserve"> PAGEREF _Toc146127316 \h </w:instrText>
-            </w:r>
-            <w:r>
-              <w:rPr>
-                <w:rFonts w:ascii="Arial" w:hAnsi="Arial" w:cs="Arial"/>
-                <w:noProof/>
-                <w:webHidden/>
-              </w:rPr>
-            </w:r>
-            <w:r>
-              <w:rPr>
-                <w:rFonts w:ascii="Arial" w:hAnsi="Arial" w:cs="Arial"/>
+                <w:noProof/>
+                <w:webHidden/>
+              </w:rPr>
+              <w:instrText xml:space="preserve"> PAGEREF _Toc146209211 \h </w:instrText>
+            </w:r>
+            <w:r>
+              <w:rPr>
+                <w:noProof/>
+                <w:webHidden/>
+              </w:rPr>
+            </w:r>
+            <w:r>
+              <w:rPr>
                 <w:noProof/>
                 <w:webHidden/>
               </w:rPr>
@@ -788,15 +811,13 @@
             </w:r>
             <w:r>
               <w:rPr>
-                <w:rFonts w:ascii="Arial" w:hAnsi="Arial" w:cs="Arial"/>
-                <w:noProof/>
-                <w:webHidden/>
-              </w:rPr>
-              <w:t>5</w:t>
-            </w:r>
-            <w:r>
-              <w:rPr>
-                <w:rFonts w:ascii="Arial" w:hAnsi="Arial" w:cs="Arial"/>
+                <w:noProof/>
+                <w:webHidden/>
+              </w:rPr>
+              <w:t>6</w:t>
+            </w:r>
+            <w:r>
+              <w:rPr>
                 <w:noProof/>
                 <w:webHidden/>
               </w:rPr>
@@ -857,7 +878,7 @@
           <w:szCs w:val="40"/>
         </w:rPr>
       </w:pPr>
-      <w:bookmarkStart w:id="1" w:name="_Toc146127311"/>
+      <w:bookmarkStart w:id="1" w:name="_Toc146209205"/>
       <w:r>
         <w:rPr>
           <w:rFonts w:ascii="Arial" w:hAnsi="Arial" w:cs="Arial"/>
@@ -880,7 +901,7 @@
           <w:color w:val="auto"/>
         </w:rPr>
       </w:pPr>
-      <w:bookmarkStart w:id="2" w:name="_Toc146127312"/>
+      <w:bookmarkStart w:id="2" w:name="_Toc146209206"/>
       <w:r>
         <w:rPr>
           <w:rFonts w:ascii="Arial" w:hAnsi="Arial" w:cs="Arial"/>
@@ -904,7 +925,23 @@
           <w:rFonts w:ascii="Arial" w:hAnsi="Arial" w:cs="Arial"/>
           <w:color w:val="000000"/>
         </w:rPr>
-        <w:t>C# (pronunciado "C sharp") es un lenguaje de programación de propósito general desarrollado por Microsoft. Fue creado a principios de la década de 2000 y se ha convertido en uno de los lenguajes de programación más populares y ampliamente utilizados en el mundo del desarrollo de software. C# Es conocido por su sintaxis limpia y estructurada, lo que lo hace relativamente fácil de aprender y leer. Este lenguaje se utiliza principalmente para desarrollar aplicaciones de escritorio, aplicaciones web y aplicaciones móviles en el entorno de desarrollo de Microsoft, incluyendo el uso de la plataforma .NET. Una de las características distintivas de C# Es su capacidad de programación orientada a objetos, que permite a los desarrolladores crear software modular y escalable. También ofrece soporte para la programación asincrónica, lo que facilita la creación de aplicaciones que pueden manejar múltiples tareas de manera eficiente.</w:t>
+        <w:t xml:space="preserve">C# (pronunciado "C </w:t>
+      </w:r>
+      <w:proofErr w:type="spellStart"/>
+      <w:r>
+        <w:rPr>
+          <w:rFonts w:ascii="Arial" w:hAnsi="Arial" w:cs="Arial"/>
+          <w:color w:val="000000"/>
+        </w:rPr>
+        <w:t>sharp</w:t>
+      </w:r>
+      <w:proofErr w:type="spellEnd"/>
+      <w:r>
+        <w:rPr>
+          <w:rFonts w:ascii="Arial" w:hAnsi="Arial" w:cs="Arial"/>
+          <w:color w:val="000000"/>
+        </w:rPr>
+        <w:t>") es un lenguaje de programación de propósito general desarrollado por Microsoft. Fue creado a principios de la década de 2000 y se ha convertido en uno de los lenguajes de programación más populares y ampliamente utilizados en el mundo del desarrollo de software. C# Es conocido por su sintaxis limpia y estructurada, lo que lo hace relativamente fácil de aprender y leer. Este lenguaje se utiliza principalmente para desarrollar aplicaciones de escritorio, aplicaciones web y aplicaciones móviles en el entorno de desarrollo de Microsoft, incluyendo el uso de la plataforma .NET. Una de las características distintivas de C# Es su capacidad de programación orientada a objetos, que permite a los desarrolladores crear software modular y escalable. También ofrece soporte para la programación asincrónica, lo que facilita la creación de aplicaciones que pueden manejar múltiples tareas de manera eficiente.</w:t>
       </w:r>
     </w:p>
     <w:p>
@@ -921,7 +958,23 @@
           <w:rFonts w:ascii="Arial" w:hAnsi="Arial" w:cs="Arial"/>
           <w:color w:val="000000"/>
         </w:rPr>
-        <w:t>Microsoft pone al alcance, de toda la comunidad planetaria de programadores, sus plataformas de desarrollo, como Visual Studio Code, de licencia gratuita (Freeware: no pagas por utilizarla), multiplataforma (para Windows, Linux y Mac OS), bajo el entorno .NET Core; y también Visual Studio (de pago), en sus versiones de 2017/2019, para Windows y Mac OS, bajo el entorno de .NET Framework. La diferencia entre ambos entornos es el destinatario final de las aplicaciones, siendo el último solo para Windows, mientras que el primero para las 3 plataformas mencionadas.</w:t>
+        <w:t xml:space="preserve">Microsoft pone al alcance, de toda la comunidad planetaria de programadores, sus plataformas de desarrollo, como Visual Studio </w:t>
+      </w:r>
+      <w:proofErr w:type="spellStart"/>
+      <w:r>
+        <w:rPr>
+          <w:rFonts w:ascii="Arial" w:hAnsi="Arial" w:cs="Arial"/>
+          <w:color w:val="000000"/>
+        </w:rPr>
+        <w:t>Code</w:t>
+      </w:r>
+      <w:proofErr w:type="spellEnd"/>
+      <w:r>
+        <w:rPr>
+          <w:rFonts w:ascii="Arial" w:hAnsi="Arial" w:cs="Arial"/>
+          <w:color w:val="000000"/>
+        </w:rPr>
+        <w:t>, de licencia gratuita (Freeware: no pagas por utilizarla), multiplataforma (para Windows, Linux y Mac OS), bajo el entorno .NET Core; y también Visual Studio (de pago), en sus versiones de 2017/2019, para Windows y Mac OS, bajo el entorno de .NET Framework. La diferencia entre ambos entornos es el destinatario final de las aplicaciones, siendo el último solo para Windows, mientras que el primero para las 3 plataformas mencionadas.</w:t>
       </w:r>
     </w:p>
     <w:p>
@@ -1042,7 +1095,7 @@
           <w:color w:val="auto"/>
         </w:rPr>
       </w:pPr>
-      <w:bookmarkStart w:id="3" w:name="_Toc146127313"/>
+      <w:bookmarkStart w:id="3" w:name="_Toc146209207"/>
       <w:r>
         <w:rPr>
           <w:rFonts w:ascii="Arial" w:hAnsi="Arial" w:cs="Arial"/>
@@ -1150,7 +1203,7 @@
           <w:color w:val="auto"/>
         </w:rPr>
       </w:pPr>
-      <w:bookmarkStart w:id="4" w:name="_Toc146127314"/>
+      <w:bookmarkStart w:id="4" w:name="_Toc146209208"/>
       <w:r>
         <w:rPr>
           <w:rFonts w:ascii="Arial" w:hAnsi="Arial" w:cs="Arial"/>
@@ -1174,43 +1227,155 @@
       <w:pPr>
         <w:pStyle w:val="Ttulo2"/>
         <w:rPr>
-          <w:rFonts w:ascii="Arial" w:hAnsi="Arial" w:cs="Arial"/>
           <w:color w:val="auto"/>
         </w:rPr>
       </w:pPr>
-      <w:bookmarkStart w:id="5" w:name="_Toc146127315"/>
-      <w:r>
-        <w:rPr>
-          <w:rFonts w:ascii="Arial" w:hAnsi="Arial" w:cs="Arial"/>
+      <w:bookmarkStart w:id="5" w:name="_Toc146209209"/>
+      <w:r>
+        <w:rPr>
           <w:color w:val="auto"/>
         </w:rPr>
+        <w:t>UML</w:t>
+      </w:r>
+      <w:bookmarkEnd w:id="5"/>
+    </w:p>
+    <w:p>
+      <w:pPr>
+        <w:rPr>
+          <w:rFonts w:ascii="Arial" w:hAnsi="Arial" w:cs="Arial"/>
+        </w:rPr>
+      </w:pPr>
+      <w:r>
+        <w:rPr>
+          <w:rFonts w:ascii="Arial" w:hAnsi="Arial" w:cs="Arial"/>
+        </w:rPr>
+        <w:t>Se crea un UML (Lenguaje de Modelado Unificado) detallado que incluye las clases Casa, Baño, Dormitorio y Comedor, junto con sus atributos y métodos meticulosamente definidos. Este diagrama UML ofrece una representación visual completa de la estructura y funcionalidad del sistema que está siendo diseñado.</w:t>
+      </w:r>
+    </w:p>
+    <w:p>
+      <w:pPr>
+        <w:rPr>
+          <w:rFonts w:ascii="Arial" w:hAnsi="Arial" w:cs="Arial"/>
+        </w:rPr>
+      </w:pPr>
+    </w:p>
+    <w:p>
+      <w:pPr>
+        <w:rPr>
+          <w:rFonts w:ascii="Arial" w:hAnsi="Arial" w:cs="Arial"/>
+        </w:rPr>
+      </w:pPr>
+      <w:r>
+        <w:rPr>
+          <w:rFonts w:ascii="Arial" w:hAnsi="Arial" w:cs="Arial"/>
+          <w:noProof/>
+        </w:rPr>
+        <w:drawing>
+          <wp:inline distT="0" distB="0" distL="0" distR="0" wp14:anchorId="50064DEE" wp14:editId="24FC0915">
+            <wp:extent cx="4648797" cy="4731489"/>
+            <wp:effectExtent l="0" t="0" r="0" b="0"/>
+            <wp:docPr id="1124768989" name="Imagen 1"/>
+            <wp:cNvGraphicFramePr>
+              <a:graphicFrameLocks xmlns:a="http://schemas.openxmlformats.org/drawingml/2006/main" noChangeAspect="1"/>
+            </wp:cNvGraphicFramePr>
+            <a:graphic xmlns:a="http://schemas.openxmlformats.org/drawingml/2006/main">
+              <a:graphicData uri="http://schemas.openxmlformats.org/drawingml/2006/picture">
+                <pic:pic xmlns:pic="http://schemas.openxmlformats.org/drawingml/2006/picture">
+                  <pic:nvPicPr>
+                    <pic:cNvPr id="0" name="Picture 1"/>
+                    <pic:cNvPicPr>
+                      <a:picLocks noChangeAspect="1" noChangeArrowheads="1"/>
+                    </pic:cNvPicPr>
+                  </pic:nvPicPr>
+                  <pic:blipFill>
+                    <a:blip r:embed="rId9">
+                      <a:extLst>
+                        <a:ext uri="{28A0092B-C50C-407E-A947-70E740481C1C}">
+                          <a14:useLocalDpi xmlns:a14="http://schemas.microsoft.com/office/drawing/2010/main" val="0"/>
+                        </a:ext>
+                      </a:extLst>
+                    </a:blip>
+                    <a:srcRect/>
+                    <a:stretch>
+                      <a:fillRect/>
+                    </a:stretch>
+                  </pic:blipFill>
+                  <pic:spPr bwMode="auto">
+                    <a:xfrm>
+                      <a:off x="0" y="0"/>
+                      <a:ext cx="4673277" cy="4756405"/>
+                    </a:xfrm>
+                    <a:prstGeom prst="rect">
+                      <a:avLst/>
+                    </a:prstGeom>
+                    <a:noFill/>
+                    <a:ln>
+                      <a:noFill/>
+                    </a:ln>
+                  </pic:spPr>
+                </pic:pic>
+              </a:graphicData>
+            </a:graphic>
+          </wp:inline>
+        </w:drawing>
+      </w:r>
+    </w:p>
+    <w:p>
+      <w:pPr>
+        <w:rPr>
+          <w:rFonts w:ascii="Arial" w:hAnsi="Arial" w:cs="Arial"/>
+        </w:rPr>
+      </w:pPr>
+    </w:p>
+    <w:p>
+      <w:pPr>
+        <w:pStyle w:val="Ttulo2"/>
+        <w:rPr>
+          <w:rFonts w:ascii="Arial" w:hAnsi="Arial" w:cs="Arial"/>
+          <w:color w:val="auto"/>
+        </w:rPr>
+      </w:pPr>
+      <w:bookmarkStart w:id="6" w:name="_Toc146209210"/>
+      <w:r>
+        <w:rPr>
+          <w:rFonts w:ascii="Arial" w:hAnsi="Arial" w:cs="Arial"/>
+          <w:color w:val="auto"/>
+        </w:rPr>
         <w:t>2.1. Menú</w:t>
       </w:r>
-      <w:bookmarkEnd w:id="5"/>
-    </w:p>
-    <w:p>
-      <w:pPr>
-        <w:rPr>
-          <w:rFonts w:ascii="Arial" w:hAnsi="Arial" w:cs="Arial"/>
-        </w:rPr>
-      </w:pPr>
-      <w:r>
-        <w:rPr>
-          <w:rFonts w:ascii="Arial" w:hAnsi="Arial" w:cs="Arial"/>
-        </w:rPr>
-        <w:t>Se crea un menú con bucle do-while para que se mantenga</w:t>
-      </w:r>
-      <w:r>
-        <w:rPr>
-          <w:rFonts w:ascii="Arial" w:hAnsi="Arial" w:cs="Arial"/>
-        </w:rPr>
-        <w:t xml:space="preserve"> el menu,</w:t>
-      </w:r>
-      <w:r>
-        <w:rPr>
-          <w:rFonts w:ascii="Arial" w:hAnsi="Arial" w:cs="Arial"/>
-        </w:rPr>
-        <w:t xml:space="preserve"> y un</w:t>
+      <w:bookmarkEnd w:id="6"/>
+    </w:p>
+    <w:p>
+      <w:pPr>
+        <w:rPr>
+          <w:rFonts w:ascii="Arial" w:hAnsi="Arial" w:cs="Arial"/>
+        </w:rPr>
+      </w:pPr>
+      <w:r>
+        <w:rPr>
+          <w:rFonts w:ascii="Arial" w:hAnsi="Arial" w:cs="Arial"/>
+        </w:rPr>
+        <w:t>Se crea un menú con bucle do-</w:t>
+      </w:r>
+      <w:proofErr w:type="spellStart"/>
+      <w:r>
+        <w:rPr>
+          <w:rFonts w:ascii="Arial" w:hAnsi="Arial" w:cs="Arial"/>
+        </w:rPr>
+        <w:t>while</w:t>
+      </w:r>
+      <w:proofErr w:type="spellEnd"/>
+      <w:r>
+        <w:rPr>
+          <w:rFonts w:ascii="Arial" w:hAnsi="Arial" w:cs="Arial"/>
+        </w:rPr>
+        <w:t xml:space="preserve"> para que se mantenga</w:t>
+      </w:r>
+      <w:r>
+        <w:rPr>
+          <w:rFonts w:ascii="Arial" w:hAnsi="Arial" w:cs="Arial"/>
+        </w:rPr>
+        <w:t xml:space="preserve"> el menú, y un</w:t>
       </w:r>
       <w:r>
         <w:rPr>
@@ -1228,6 +1393,7 @@
         <w:rPr>
           <w:rFonts w:ascii="Arial" w:hAnsi="Arial" w:cs="Arial"/>
         </w:rPr>
+        <w:lastRenderedPageBreak/>
         <w:br/>
       </w:r>
       <w:r>
@@ -1236,7 +1402,7 @@
           <w:noProof/>
         </w:rPr>
         <w:drawing>
-          <wp:inline distT="0" distB="0" distL="0" distR="0" wp14:anchorId="18BB8EA8" wp14:editId="24C8D505">
+          <wp:inline distT="0" distB="0" distL="0" distR="0" wp14:anchorId="1F7A3BD0" wp14:editId="2F554E0A">
             <wp:extent cx="3748008" cy="1881963"/>
             <wp:effectExtent l="0" t="0" r="5080" b="4445"/>
             <wp:docPr id="504891869" name="Imagen 1"/>
@@ -1253,7 +1419,7 @@
                     </pic:cNvPicPr>
                   </pic:nvPicPr>
                   <pic:blipFill>
-                    <a:blip r:embed="rId9">
+                    <a:blip r:embed="rId10">
                       <a:extLst>
                         <a:ext uri="{28A0092B-C50C-407E-A947-70E740481C1C}">
                           <a14:useLocalDpi xmlns:a14="http://schemas.microsoft.com/office/drawing/2010/main" val="0"/>
@@ -1308,20 +1474,6 @@
     </w:p>
     <w:p>
       <w:pPr>
-        <w:rPr>
-          <w:rFonts w:ascii="Arial" w:hAnsi="Arial" w:cs="Arial"/>
-        </w:rPr>
-      </w:pPr>
-    </w:p>
-    <w:p>
-      <w:pPr>
-        <w:rPr>
-          <w:rFonts w:ascii="Arial" w:hAnsi="Arial" w:cs="Arial"/>
-        </w:rPr>
-      </w:pPr>
-    </w:p>
-    <w:p>
-      <w:pPr>
         <w:pStyle w:val="Ttulo1"/>
         <w:rPr>
           <w:rFonts w:ascii="Arial" w:hAnsi="Arial" w:cs="Arial"/>
@@ -1338,7 +1490,7 @@
           <w:color w:val="auto"/>
         </w:rPr>
       </w:pPr>
-      <w:bookmarkStart w:id="6" w:name="_Toc146127316"/>
+      <w:bookmarkStart w:id="7" w:name="_Toc146209211"/>
       <w:r>
         <w:rPr>
           <w:rFonts w:ascii="Arial" w:hAnsi="Arial" w:cs="Arial"/>
@@ -1357,7 +1509,7 @@
         </w:rPr>
         <w:t>Referencias</w:t>
       </w:r>
-      <w:bookmarkEnd w:id="6"/>
+      <w:bookmarkEnd w:id="7"/>
     </w:p>
     <w:p>
       <w:pPr>
@@ -1396,7 +1548,7 @@
       </w:r>
     </w:p>
     <w:sectPr>
-      <w:footerReference w:type="default" r:id="rId10"/>
+      <w:footerReference w:type="default" r:id="rId11"/>
       <w:pgSz w:w="11906" w:h="16838"/>
       <w:pgMar w:top="1417" w:right="1701" w:bottom="1417" w:left="1701" w:header="708" w:footer="708" w:gutter="0"/>
       <w:pgNumType w:start="1"/>

</xml_diff>